<commit_message>
praktická část - úpravy
</commit_message>
<xml_diff>
--- a/MPO.docx
+++ b/MPO.docx
@@ -584,25 +584,15 @@
       <w:pPr>
         <w:pStyle w:val="Pokraovn"/>
       </w:pPr>
-      <w:proofErr w:type="spellStart"/>
       <w:r>
         <w:t>g</w:t>
       </w:r>
       <w:r>
-        <w:t>raduation</w:t>
-      </w:r>
-      <w:proofErr w:type="spellEnd"/>
-      <w:r>
-        <w:t xml:space="preserve"> thesis</w:t>
-      </w:r>
-      <w:r>
-        <w:t xml:space="preserve">, </w:t>
-      </w:r>
-      <w:proofErr w:type="spellStart"/>
-      <w:r>
-        <w:t>template</w:t>
-      </w:r>
-      <w:proofErr w:type="spellEnd"/>
+        <w:t>raduation thesis</w:t>
+      </w:r>
+      <w:r>
+        <w:t>, template</w:t>
+      </w:r>
     </w:p>
     <w:p>
       <w:r>
@@ -646,7 +636,7 @@
         <w:rPr>
           <w:noProof/>
         </w:rPr>
-        <w:t>25. února 2025</w:t>
+        <w:t>5. března 2025</w:t>
       </w:r>
       <w:r>
         <w:fldChar w:fldCharType="end"/>
@@ -714,7 +704,7 @@
         <w:rPr>
           <w:noProof/>
         </w:rPr>
-        <w:t>25. února 2025</w:t>
+        <w:t>5. března 2025</w:t>
       </w:r>
       <w:r>
         <w:fldChar w:fldCharType="end"/>
@@ -1962,26 +1952,10 @@
         <w:t>Byl jsem dokonce</w:t>
       </w:r>
       <w:r>
-        <w:t xml:space="preserve"> 5.nejlepší v kategorii jednotlivců soutěže </w:t>
-      </w:r>
-      <w:proofErr w:type="spellStart"/>
-      <w:r>
-        <w:t>pIsQworky</w:t>
-      </w:r>
-      <w:proofErr w:type="spellEnd"/>
-      <w:r>
-        <w:t xml:space="preserve"> 2023</w:t>
-      </w:r>
-      <w:r>
-        <w:t xml:space="preserve"> i </w:t>
-      </w:r>
-      <w:proofErr w:type="spellStart"/>
-      <w:r>
-        <w:t>pIsQworky</w:t>
-      </w:r>
-      <w:proofErr w:type="spellEnd"/>
-      <w:r>
-        <w:t xml:space="preserve"> 2024</w:t>
+        <w:t xml:space="preserve"> 5.nejlepší v kategorii jednotlivců soutěže pIsQworky 2023</w:t>
+      </w:r>
+      <w:r>
+        <w:t xml:space="preserve"> i pIsQworky 2024</w:t>
       </w:r>
       <w:r>
         <w:t xml:space="preserve"> a nejlepší junior a nováč</w:t>
@@ -1990,15 +1964,7 @@
         <w:t>ek</w:t>
       </w:r>
       <w:r>
-        <w:t xml:space="preserve"> v turnaji </w:t>
-      </w:r>
-      <w:proofErr w:type="spellStart"/>
-      <w:r>
-        <w:t>Brnocup</w:t>
-      </w:r>
-      <w:proofErr w:type="spellEnd"/>
-      <w:r>
-        <w:t xml:space="preserve"> 2024</w:t>
+        <w:t xml:space="preserve"> v turnaji Brnocup 2024</w:t>
       </w:r>
       <w:r>
         <w:t>.</w:t>
@@ -2058,15 +2024,7 @@
     </w:p>
     <w:p>
       <w:r>
-        <w:t xml:space="preserve">Aplikace je tvořena v Microsoft </w:t>
-      </w:r>
-      <w:proofErr w:type="spellStart"/>
-      <w:r>
-        <w:t>Visual</w:t>
-      </w:r>
-      <w:proofErr w:type="spellEnd"/>
-      <w:r>
-        <w:t xml:space="preserve"> Studio</w:t>
+        <w:t>Aplikace je tvořena v Microsoft Visual Studio</w:t>
       </w:r>
       <w:r>
         <w:t>, což je</w:t>
@@ -2142,23 +2100,7 @@
         <w:t xml:space="preserve">Práce se </w:t>
       </w:r>
       <w:r>
-        <w:t xml:space="preserve">zabývá přetvořením hry Piškvorky do digitální formy. Používá programovací jazyk C#, se kterým pracuje v Microsoft </w:t>
-      </w:r>
-      <w:proofErr w:type="spellStart"/>
-      <w:r>
-        <w:t>Visual</w:t>
-      </w:r>
-      <w:proofErr w:type="spellEnd"/>
-      <w:r>
-        <w:t xml:space="preserve"> Studiu. Konkrétní Framework, ve kterém je projekt vytvořen, je .NET Framework. Pro zálohování projektu a správu verzí se využívá </w:t>
-      </w:r>
-      <w:proofErr w:type="spellStart"/>
-      <w:r>
-        <w:t>Github</w:t>
-      </w:r>
-      <w:proofErr w:type="spellEnd"/>
-      <w:r>
-        <w:t>.</w:t>
+        <w:t>zabývá přetvořením hry Piškvorky do digitální formy. Používá programovací jazyk C#, se kterým pracuje v Microsoft Visual Studiu. Konkrétní Framework, ve kterém je projekt vytvořen, je .NET Framework. Pro zálohování projektu a správu verzí se využívá Github.</w:t>
       </w:r>
     </w:p>
     <w:p>
@@ -2187,13 +2129,8 @@
       <w:r>
         <w:t>-</w:t>
       </w:r>
-      <w:proofErr w:type="spellStart"/>
-      <w:r>
-        <w:t>sourcové</w:t>
-      </w:r>
-      <w:proofErr w:type="spellEnd"/>
-      <w:r>
-        <w:t xml:space="preserve"> vývojové prostředí. Programy jazyka C# se můžou spouštět na mnoha různých zařízeních, od zařízení </w:t>
+      <w:r>
+        <w:t xml:space="preserve">sourcové vývojové prostředí. Programy jazyka C# se můžou spouštět na mnoha různých zařízeních, od zařízení </w:t>
       </w:r>
       <w:proofErr w:type="gramStart"/>
       <w:r>
@@ -2201,15 +2138,7 @@
       </w:r>
       <w:proofErr w:type="gramEnd"/>
       <w:r>
-        <w:t xml:space="preserve"> věcí (</w:t>
-      </w:r>
-      <w:proofErr w:type="spellStart"/>
-      <w:r>
-        <w:t>IoT</w:t>
-      </w:r>
-      <w:proofErr w:type="spellEnd"/>
-      <w:r>
-        <w:t>) až po cloud a všude mezi sebou. Můžete psát aplikace pro telefony, stolní počítače a přenosné počítače a servery.</w:t>
+        <w:t xml:space="preserve"> věcí (IoT) až po cloud a všude mezi sebou. Můžete psát aplikace pro telefony, stolní počítače a přenosné počítače a servery.</w:t>
       </w:r>
       <w:proofErr w:type="gramStart"/>
       <w:r>
@@ -2238,43 +2167,18 @@
       </w:r>
       <w:bookmarkStart w:id="22" w:name="_Toc182464561"/>
       <w:r>
-        <w:t xml:space="preserve">moderní objektově orientovaný programovací jazyk vyvinutý společností Microsoft jako součást platformy .NET. Svým designem navazuje na jazyky jako C a C++, ale přidává vyšší úroveň abstrakce a bezpečnost, což ho činí oblíbeným mezi vývojáři po celém světě. C# podporuje různé programovací </w:t>
-      </w:r>
-      <w:proofErr w:type="spellStart"/>
-      <w:r>
-        <w:t>paradigmy</w:t>
-      </w:r>
-      <w:proofErr w:type="spellEnd"/>
-      <w:r>
-        <w:t>, jako je imperativní, deklarativní, funkcionální a objektově orientované programování, což umožňuje flexibilitu při řešení různorodých problémů.</w:t>
-      </w:r>
-    </w:p>
-    <w:p>
-      <w:r>
-        <w:t xml:space="preserve">Jazyk je známý svou silnou typovou bezpečností, což minimalizuje chyby způsobené nesprávným typovým převodem. Navíc díky implementaci </w:t>
-      </w:r>
-      <w:proofErr w:type="spellStart"/>
-      <w:r>
-        <w:t>garbage</w:t>
-      </w:r>
-      <w:proofErr w:type="spellEnd"/>
-      <w:r>
-        <w:t xml:space="preserve"> </w:t>
-      </w:r>
-      <w:proofErr w:type="spellStart"/>
-      <w:r>
-        <w:t>collectoru</w:t>
-      </w:r>
-      <w:proofErr w:type="spellEnd"/>
-      <w:r>
-        <w:t xml:space="preserve"> C# automaticky spravuje paměť, což zvyšuje stabilitu a výkon aplikací. Mezi hlavní výhody C# patří jeho rozsáhlá standardní knihovna a možnost snadné integrace s technologiemi Microsoftu, jako jsou Windows, Azure a další.</w:t>
+        <w:t>moderní objektově orientovaný programovací jazyk vyvinutý společností Microsoft jako součást platformy .NET. Svým designem navazuje na jazyky jako C a C++, ale přidává vyšší úroveň abstrakce a bezpečnost, což ho činí oblíbeným mezi vývojáři po celém světě. C# podporuje různé programovací paradigmy, jako je imperativní, deklarativní, funkcionální a objektově orientované programování, což umožňuje flexibilitu při řešení různorodých problémů.</w:t>
+      </w:r>
+    </w:p>
+    <w:p>
+      <w:r>
+        <w:t>Jazyk je známý svou silnou typovou bezpečností, což minimalizuje chyby způsobené nesprávným typovým převodem. Navíc díky implementaci garbage collectoru C# automaticky spravuje paměť, což zvyšuje stabilitu a výkon aplikací. Mezi hlavní výhody C# patří jeho rozsáhlá standardní knihovna a možnost snadné integrace s technologiemi Microsoftu, jako jsou Windows, Azure a další.</w:t>
       </w:r>
     </w:p>
     <w:p>
       <w:r>
         <w:t xml:space="preserve">C# nachází uplatnění v široké škále aplikací – od desktopových a webových řešení po herní vývoj prostřednictvím nástroje Unity. Díky své univerzálnosti a snadné čitelnosti je ideálním jazykem jak pro začátečníky, tak pro pokročilé </w:t>
       </w:r>
-      <w:proofErr w:type="spellStart"/>
       <w:proofErr w:type="gramStart"/>
       <w:r>
         <w:t>vývojáře.</w:t>
@@ -2282,18 +2186,9 @@
       <w:r>
         <w:t>Microsoft</w:t>
       </w:r>
-      <w:proofErr w:type="spellEnd"/>
       <w:proofErr w:type="gramEnd"/>
       <w:r>
-        <w:t xml:space="preserve"> </w:t>
-      </w:r>
-      <w:proofErr w:type="spellStart"/>
-      <w:r>
-        <w:t>Visual</w:t>
-      </w:r>
-      <w:proofErr w:type="spellEnd"/>
-      <w:r>
-        <w:t xml:space="preserve"> Studio</w:t>
+        <w:t xml:space="preserve"> Visual Studio</w:t>
       </w:r>
       <w:bookmarkEnd w:id="22"/>
     </w:p>
@@ -2302,15 +2197,7 @@
         <w:pStyle w:val="Nadpis2"/>
       </w:pPr>
       <w:r>
-        <w:t xml:space="preserve">Microsoft </w:t>
-      </w:r>
-      <w:proofErr w:type="spellStart"/>
-      <w:r>
-        <w:t>Visual</w:t>
-      </w:r>
-      <w:proofErr w:type="spellEnd"/>
-      <w:r>
-        <w:t xml:space="preserve"> Studio</w:t>
+        <w:t>Microsoft Visual Studio</w:t>
       </w:r>
     </w:p>
     <w:p>
@@ -2318,15 +2205,7 @@
         <w:pStyle w:val="Pokraovn"/>
       </w:pPr>
       <w:r>
-        <w:t xml:space="preserve">Microsoft </w:t>
-      </w:r>
-      <w:proofErr w:type="spellStart"/>
-      <w:r>
-        <w:t>Visual</w:t>
-      </w:r>
-      <w:proofErr w:type="spellEnd"/>
-      <w:r>
-        <w:t xml:space="preserve"> Studio je robustní integrované vývojové prostředí (IDE), které nabízí komplexní nástroje pro vývoj softwaru. Je navrženo tak, aby vývojářům poskytovalo jednotné prostředí pro psaní kódu, ladění, testování a nasazení aplikací. Toto prostředí </w:t>
+        <w:t xml:space="preserve">Microsoft Visual Studio je robustní integrované vývojové prostředí (IDE), které nabízí komplexní nástroje pro vývoj softwaru. Je navrženo tak, aby vývojářům poskytovalo jednotné prostředí pro psaní kódu, ladění, testování a nasazení aplikací. Toto prostředí </w:t>
       </w:r>
       <w:r>
         <w:lastRenderedPageBreak/>
@@ -2338,31 +2217,7 @@
         <w:pStyle w:val="Pokraovn"/>
       </w:pPr>
       <w:r>
-        <w:t xml:space="preserve">Jedním z největších přínosů </w:t>
-      </w:r>
-      <w:proofErr w:type="spellStart"/>
-      <w:r>
-        <w:t>Visual</w:t>
-      </w:r>
-      <w:proofErr w:type="spellEnd"/>
-      <w:r>
-        <w:t xml:space="preserve"> Studia je </w:t>
-      </w:r>
-      <w:proofErr w:type="spellStart"/>
-      <w:r>
-        <w:t>IntelliSense</w:t>
-      </w:r>
-      <w:proofErr w:type="spellEnd"/>
-      <w:r>
-        <w:t xml:space="preserve"> – pokročilý systém automatického doplňování kódu, který zvyšuje produktivitu a snižuje počet chyb při psaní. </w:t>
-      </w:r>
-      <w:proofErr w:type="spellStart"/>
-      <w:r>
-        <w:t>Visual</w:t>
-      </w:r>
-      <w:proofErr w:type="spellEnd"/>
-      <w:r>
-        <w:t xml:space="preserve"> Studio také nabízí výkonný ladicí program, který umožňuje sledovat běh aplikace v reálném čase, nastavovat zarážky a sledovat hodnoty proměnných.</w:t>
+        <w:t>Jedním z největších přínosů Visual Studia je IntelliSense – pokročilý systém automatického doplňování kódu, který zvyšuje produktivitu a snižuje počet chyb při psaní. Visual Studio také nabízí výkonný ladicí program, který umožňuje sledovat běh aplikace v reálném čase, nastavovat zarážky a sledovat hodnoty proměnných.</w:t>
       </w:r>
     </w:p>
     <w:p>
@@ -2370,23 +2225,7 @@
         <w:pStyle w:val="Pokraovn"/>
       </w:pPr>
       <w:r>
-        <w:t xml:space="preserve">Kromě toho </w:t>
-      </w:r>
-      <w:proofErr w:type="spellStart"/>
-      <w:r>
-        <w:t>Visual</w:t>
-      </w:r>
-      <w:proofErr w:type="spellEnd"/>
-      <w:r>
-        <w:t xml:space="preserve"> Studio podporuje širokou škálu rozšíření a pluginů, které umožňují přizpůsobit prostředí konkrétním potřebám vývojáře. Integrace s cloudovými službami, jako je Azure, a podpora pro vývoj multiplatformních aplikací dělá z </w:t>
-      </w:r>
-      <w:proofErr w:type="spellStart"/>
-      <w:r>
-        <w:t>Visual</w:t>
-      </w:r>
-      <w:proofErr w:type="spellEnd"/>
-      <w:r>
-        <w:t xml:space="preserve"> Studia univerzální nástroj pro moderní vývoj.</w:t>
+        <w:t>Kromě toho Visual Studio podporuje širokou škálu rozšíření a pluginů, které umožňují přizpůsobit prostředí konkrétním potřebám vývojáře. Integrace s cloudovými službami, jako je Azure, a podpora pro vývoj multiplatformních aplikací dělá z Visual Studia univerzální nástroj pro moderní vývoj.</w:t>
       </w:r>
       <w:r>
         <w:t>[2]</w:t>
@@ -2397,35 +2236,17 @@
         <w:pStyle w:val="Nadpis2"/>
       </w:pPr>
       <w:bookmarkStart w:id="23" w:name="_Toc182464562"/>
-      <w:proofErr w:type="spellStart"/>
       <w:r>
         <w:t>Github</w:t>
       </w:r>
       <w:bookmarkEnd w:id="23"/>
-      <w:proofErr w:type="spellEnd"/>
     </w:p>
     <w:p>
       <w:pPr>
         <w:pStyle w:val="Pokraovn"/>
       </w:pPr>
       <w:r>
-        <w:t xml:space="preserve">GitHub je přední platforma pro správu verzí a týmovou spolupráci, která staví na populárním </w:t>
-      </w:r>
-      <w:proofErr w:type="spellStart"/>
-      <w:r>
-        <w:t>verzovacím</w:t>
-      </w:r>
-      <w:proofErr w:type="spellEnd"/>
-      <w:r>
-        <w:t xml:space="preserve"> systému Git. Umožňuje vývojářům sledovat změny v kódu, spolupracovat na projektech a snadno spravovat různé verze aplikací. GitHub poskytuje uživatelům možnost vytvářet veřejné i soukromé </w:t>
-      </w:r>
-      <w:proofErr w:type="spellStart"/>
-      <w:r>
-        <w:t>repozitáře</w:t>
-      </w:r>
-      <w:proofErr w:type="spellEnd"/>
-      <w:r>
-        <w:t>, což ho činí ideálním nástrojem pro open-source projekty i firemní vývoj.</w:t>
+        <w:t>GitHub je přední platforma pro správu verzí a týmovou spolupráci, která staví na populárním verzovacím systému Git. Umožňuje vývojářům sledovat změny v kódu, spolupracovat na projektech a snadno spravovat různé verze aplikací. GitHub poskytuje uživatelům možnost vytvářet veřejné i soukromé repozitáře, což ho činí ideálním nástrojem pro open-source projekty i firemní vývoj.</w:t>
       </w:r>
     </w:p>
     <w:p>
@@ -2433,34 +2254,42 @@
         <w:pStyle w:val="Pokraovn"/>
       </w:pPr>
       <w:r>
-        <w:t xml:space="preserve">Platforma nabízí užitečné funkce, jako jsou </w:t>
-      </w:r>
-      <w:proofErr w:type="spellStart"/>
-      <w:r>
-        <w:t>pull</w:t>
-      </w:r>
-      <w:proofErr w:type="spellEnd"/>
+        <w:t>Platforma nabízí užitečné funkce, jako jsou pull requesty, které umožňují snadno integrovat změny do hlavní větve projektu, nebo GitHub Actions, které podporují automatizaci procesů, jako je testování a nasazení aplikací. GitHub také funguje jako sociální síť pro vývojáře, kde mohou sdílet své projekty, sledovat ostatní programátory a inspirovat se jejich prací.</w:t>
+      </w:r>
+      <w:r>
+        <w:t>[3]</w:t>
+      </w:r>
+    </w:p>
+    <w:p>
+      <w:pPr>
+        <w:pStyle w:val="Nadpis2"/>
+      </w:pPr>
+      <w:r>
+        <w:t>.NET Framework</w:t>
+      </w:r>
+    </w:p>
+    <w:p>
+      <w:r>
+        <w:t xml:space="preserve">.NET Framework je softwarová platforma od společnosti Microsoft, která umožňuje vývoj aplikací na Windows. </w:t>
+      </w:r>
+      <w:r>
+        <w:t>Obsahuje bohatou knihovnu tříd, které poskytují předdefinované funkce pro širokou škálu úkolů, jako je práce s databázemi, grafickým uživatelským rozhraním, sítěmi a dalšími.</w:t>
+      </w:r>
+    </w:p>
+    <w:p/>
+    <w:p>
+      <w:r>
+        <w:t xml:space="preserve">Jednou z hlavních výhod .NET Frameworku je jeho modulární architektura a podpora více programovacích jazyků, jako jsou C#, VB.NET a F#. Framework zahrnuje </w:t>
+      </w:r>
+      <w:r>
+        <w:lastRenderedPageBreak/>
+        <w:t>Common Language Runtime (CLR), což je runtime prostředí, které spravuje běh aplikací, uvolňování paměti a bezpečnost.</w:t>
+      </w:r>
       <w:r>
         <w:t xml:space="preserve"> </w:t>
       </w:r>
-      <w:proofErr w:type="spellStart"/>
-      <w:r>
-        <w:t>requesty</w:t>
-      </w:r>
-      <w:proofErr w:type="spellEnd"/>
-      <w:r>
-        <w:t xml:space="preserve">, které umožňují snadno integrovat změny do hlavní větve projektu, nebo GitHub </w:t>
-      </w:r>
-      <w:proofErr w:type="spellStart"/>
-      <w:r>
-        <w:t>Actions</w:t>
-      </w:r>
-      <w:proofErr w:type="spellEnd"/>
-      <w:r>
-        <w:t>, které podporují automatizaci procesů, jako je testování a nasazení aplikací. GitHub také funguje jako sociální síť pro vývojáře, kde mohou sdílet své projekty, sledovat ostatní programátory a inspirovat se jejich prací.</w:t>
-      </w:r>
-      <w:r>
-        <w:t>[3]</w:t>
+      <w:r>
+        <w:t>[4]</w:t>
       </w:r>
     </w:p>
     <w:p>
@@ -2468,44 +2297,110 @@
         <w:pStyle w:val="Nadpis2"/>
       </w:pPr>
       <w:r>
-        <w:t>.NET Framework</w:t>
-      </w:r>
-    </w:p>
-    <w:p>
-      <w:r>
-        <w:t xml:space="preserve">.NET Framework je softwarová platforma od společnosti Microsoft, která umožňuje vývoj aplikací na Windows. </w:t>
-      </w:r>
-      <w:r>
-        <w:t>Obsahuje bohatou knihovnu tříd, které poskytují předdefinované funkce pro širokou škálu úkolů, jako je práce s databázemi, grafickým uživatelským rozhraním, sítěmi a dalšími.</w:t>
-      </w:r>
-    </w:p>
-    <w:p/>
-    <w:p>
-      <w:r>
-        <w:t xml:space="preserve">Jednou z hlavních výhod .NET Frameworku je jeho modulární architektura a podpora více programovacích jazyků, jako jsou C#, VB.NET a F#. Framework zahrnuje </w:t>
-      </w:r>
-      <w:proofErr w:type="spellStart"/>
-      <w:r>
-        <w:lastRenderedPageBreak/>
-        <w:t>Common</w:t>
-      </w:r>
-      <w:proofErr w:type="spellEnd"/>
+        <w:t>Piškvorky</w:t>
+      </w:r>
+    </w:p>
+    <w:p>
+      <w:r>
+        <w:t xml:space="preserve">Hra „Piškvorky“ je </w:t>
+      </w:r>
+      <w:r>
+        <w:t>klasická hra hraná dvěma hráči typicky na list čtverečkovaného papíru.</w:t>
+      </w:r>
+      <w:r>
+        <w:t xml:space="preserve"> Hráči se střídají v zakreslování symbolů do políček na papíru, přičemž</w:t>
+      </w:r>
       <w:r>
         <w:t xml:space="preserve"> </w:t>
       </w:r>
-      <w:proofErr w:type="spellStart"/>
-      <w:r>
-        <w:t>Language</w:t>
-      </w:r>
-      <w:proofErr w:type="spellEnd"/>
-      <w:r>
-        <w:t xml:space="preserve"> Runtime (CLR), což je runtime prostředí, které spravuje běh aplikací, uvolňování paměti a bezpečnost.</w:t>
+      <w:r>
+        <w:t>c</w:t>
+      </w:r>
+      <w:r>
+        <w:t xml:space="preserve">ílem hry je jako první mít </w:t>
+      </w:r>
+      <w:r>
+        <w:t>pět nebo více</w:t>
+      </w:r>
+      <w:r>
+        <w:t xml:space="preserve"> symbolů v políčkách vedle sebe, a to diagonálně, horizontálně či vertikálně</w:t>
+      </w:r>
+      <w:r>
+        <w:t xml:space="preserve">. </w:t>
+      </w:r>
+    </w:p>
+    <w:p>
+      <w:r>
+        <w:t xml:space="preserve">Hra je v České republice velmi známá a typicky hrána studenty ve škole, často i v době vyučování. Z tohoto vznikla česká soutěž v piškvorkách nesoucí název </w:t>
+      </w:r>
+      <w:r>
+        <w:t>„</w:t>
+      </w:r>
+      <w:r>
+        <w:t>Pi</w:t>
+      </w:r>
+      <w:r>
+        <w:t>š</w:t>
+      </w:r>
+      <w:r>
+        <w:t>Qworky</w:t>
+      </w:r>
+      <w:r>
+        <w:t>“ pořádaná pod spolkem Student Cyber Games.</w:t>
+      </w:r>
+      <w:r>
+        <w:t>[5][6]</w:t>
+      </w:r>
+      <w:r>
+        <w:t>[7]</w:t>
+      </w:r>
+    </w:p>
+    <w:p>
+      <w:pPr>
+        <w:pStyle w:val="Nadpis2"/>
+      </w:pPr>
+      <w:r>
+        <w:t>Gomoku</w:t>
+      </w:r>
+    </w:p>
+    <w:p>
+      <w:pPr>
+        <w:rPr>
+          <w:lang w:val="en-GB"/>
+        </w:rPr>
+      </w:pPr>
+      <w:r>
+        <w:t>Gomoku</w:t>
+      </w:r>
+      <w:r>
+        <w:t xml:space="preserve"> (z japonštiny „poskládej pět“)</w:t>
+      </w:r>
+      <w:r>
+        <w:t xml:space="preserve"> je strategická desková hra podobná piškvorkám, známá po celém světě. Její pravidla jsou téměř totožná, ale obvykle se hraje na desce 15x15 políček a řada</w:t>
       </w:r>
       <w:r>
         <w:t xml:space="preserve"> </w:t>
       </w:r>
       <w:r>
-        <w:t>[4]</w:t>
+        <w:t xml:space="preserve">pro výhru </w:t>
+      </w:r>
+      <w:r>
+        <w:t>musí být pouze pět symbolů</w:t>
+      </w:r>
+      <w:r>
+        <w:t>.</w:t>
+      </w:r>
+      <w:r>
+        <w:t xml:space="preserve"> Hraje se na dřevěné desce zvané Goban s černými a bílými kameny.</w:t>
+      </w:r>
+      <w:r>
+        <w:t>[7]</w:t>
+      </w:r>
+      <w:r>
+        <w:rPr>
+          <w:lang w:val="en-GB"/>
+        </w:rPr>
+        <w:t>[8]</w:t>
       </w:r>
     </w:p>
     <w:p>
@@ -2513,159 +2408,43 @@
         <w:pStyle w:val="Nadpis2"/>
       </w:pPr>
       <w:r>
-        <w:t>Piškvorky</w:t>
-      </w:r>
-    </w:p>
-    <w:p>
-      <w:r>
-        <w:t xml:space="preserve">Hra „Piškvorky“ je </w:t>
-      </w:r>
-      <w:r>
-        <w:t>klasická hra hraná dvěma hráči typicky na list čtverečkovaného papíru.</w:t>
-      </w:r>
-      <w:r>
-        <w:t xml:space="preserve"> Hráči se střídají v zakreslování symbolů do políček na papíru, přičemž</w:t>
-      </w:r>
-      <w:r>
-        <w:t xml:space="preserve"> </w:t>
-      </w:r>
-      <w:r>
-        <w:t>c</w:t>
-      </w:r>
-      <w:r>
-        <w:t xml:space="preserve">ílem hry je jako první mít </w:t>
-      </w:r>
-      <w:r>
-        <w:t>pět nebo více</w:t>
-      </w:r>
-      <w:r>
-        <w:t xml:space="preserve"> symbolů v políčkách vedle sebe, a to diagonálně, horizontálně či vertikálně</w:t>
-      </w:r>
-      <w:r>
-        <w:t xml:space="preserve">. </w:t>
-      </w:r>
-    </w:p>
-    <w:p>
-      <w:r>
-        <w:t xml:space="preserve">Hra je v České republice velmi známá a typicky hrána studenty ve škole, často i v době vyučování. Z tohoto vznikla česká soutěž v piškvorkách nesoucí název </w:t>
-      </w:r>
-      <w:r>
-        <w:t>„</w:t>
-      </w:r>
-      <w:r>
-        <w:t>Pi</w:t>
-      </w:r>
-      <w:r>
-        <w:t>š</w:t>
-      </w:r>
-      <w:r>
-        <w:t>Qworky</w:t>
-      </w:r>
-      <w:r>
-        <w:t xml:space="preserve">“ pořádaná pod spolkem Student </w:t>
-      </w:r>
-      <w:proofErr w:type="spellStart"/>
-      <w:r>
-        <w:t>Cyber</w:t>
-      </w:r>
-      <w:proofErr w:type="spellEnd"/>
-      <w:r>
-        <w:t xml:space="preserve"> </w:t>
-      </w:r>
-      <w:proofErr w:type="spellStart"/>
-      <w:r>
-        <w:t>Games</w:t>
-      </w:r>
-      <w:proofErr w:type="spellEnd"/>
-      <w:r>
-        <w:t>.</w:t>
-      </w:r>
-      <w:r>
-        <w:t>[5][6]</w:t>
-      </w:r>
-      <w:r>
-        <w:t>[7]</w:t>
-      </w:r>
-    </w:p>
-    <w:p>
-      <w:pPr>
-        <w:pStyle w:val="Nadpis2"/>
-      </w:pPr>
-      <w:r>
-        <w:t>Gomoku</w:t>
-      </w:r>
-    </w:p>
-    <w:p>
-      <w:pPr>
+        <w:t>Umělá inteligence</w:t>
+      </w:r>
+    </w:p>
+    <w:p>
+      <w:pPr>
+        <w:pStyle w:val="Pokraovn"/>
         <w:rPr>
           <w:lang w:val="en-GB"/>
         </w:rPr>
       </w:pPr>
       <w:r>
-        <w:t>Gomoku</w:t>
-      </w:r>
-      <w:r>
-        <w:t xml:space="preserve"> (z japonštiny „poskládej pět“)</w:t>
-      </w:r>
-      <w:r>
-        <w:t xml:space="preserve"> je strategická desková hra podobná piškvorkám, známá po celém světě. Její pravidla jsou téměř totožná, ale obvykle se hraje na desce 15x15 políček a řada</w:t>
-      </w:r>
-      <w:r>
-        <w:t xml:space="preserve"> </w:t>
-      </w:r>
-      <w:r>
-        <w:t xml:space="preserve">pro výhru </w:t>
-      </w:r>
-      <w:r>
-        <w:t>musí být pouze pět symbolů</w:t>
-      </w:r>
-      <w:r>
-        <w:t>.</w:t>
-      </w:r>
-      <w:r>
-        <w:t xml:space="preserve"> Hraje se na dřevěné desce zvané </w:t>
-      </w:r>
-      <w:proofErr w:type="spellStart"/>
-      <w:r>
-        <w:t>Goban</w:t>
-      </w:r>
-      <w:proofErr w:type="spellEnd"/>
-      <w:r>
-        <w:t xml:space="preserve"> s černými a bílými kameny.</w:t>
-      </w:r>
-      <w:r>
-        <w:t>[7]</w:t>
+        <w:t>Umělá inteligence (AI) je obor informatiky, který se zabývá tvorbou systémů schopných vykazovat chování, které bychom za normálních okolností považovali za inteligentní, pokud by ho vykonával člověk. Cílem AI je umožnit strojům analyzovat data, rozhodovat se, řešit problémy a učit se na základě předchozích zkušeností. AI má široké uplatnění – od herního průmyslu přes zdravotnictví až po autonomní vozidla.</w:t>
       </w:r>
       <w:r>
         <w:rPr>
           <w:lang w:val="en-GB"/>
         </w:rPr>
-        <w:t>[8]</w:t>
-      </w:r>
-    </w:p>
-    <w:p>
-      <w:pPr>
-        <w:pStyle w:val="Nadpis2"/>
-      </w:pPr>
-      <w:r>
-        <w:t>Umělá inteligence</w:t>
+        <w:t>[9]</w:t>
       </w:r>
     </w:p>
     <w:p>
       <w:pPr>
         <w:pStyle w:val="Pokraovn"/>
-        <w:rPr>
-          <w:lang w:val="en-GB"/>
-        </w:rPr>
-      </w:pPr>
-      <w:r>
-        <w:t>Umělá inteligence (AI) je obor informatiky, který se zabývá tvorbou systémů schopných vykazovat chování, které bychom za normálních okolností považovali za inteligentní, pokud by ho vykonával člověk. Cílem AI je umožnit strojům analyzovat data, rozhodovat se, řešit problémy a učit se na základě předchozích zkušeností. AI má široké uplatnění – od herního průmyslu přes zdravotnictví až po autonomní vozidla.</w:t>
-      </w:r>
-      <w:r>
-        <w:rPr>
-          <w:lang w:val="en-GB"/>
-        </w:rPr>
-        <w:t>[9]</w:t>
+      </w:pPr>
+      <w:r>
+        <w:t>Existuje několik přístupů k vytváření umělé inteligence, z nichž každý má své výhody i nevýhody:</w:t>
+      </w:r>
+    </w:p>
+    <w:p>
+      <w:pPr>
+        <w:pStyle w:val="Nadpis3"/>
+      </w:pPr>
+      <w:r>
+        <w:t>Pravidlově</w:t>
+      </w:r>
+      <w:r>
+        <w:t xml:space="preserve"> založená AI</w:t>
       </w:r>
     </w:p>
     <w:p>
@@ -2673,36 +2452,7 @@
         <w:pStyle w:val="Pokraovn"/>
       </w:pPr>
       <w:r>
-        <w:t>Existuje několik přístupů k vytváření umělé inteligence, z nichž každý má své výhody i nevýhody:</w:t>
-      </w:r>
-    </w:p>
-    <w:p>
-      <w:pPr>
-        <w:pStyle w:val="Nadpis3"/>
-      </w:pPr>
-      <w:proofErr w:type="spellStart"/>
-      <w:r>
-        <w:t>Pravidlově</w:t>
-      </w:r>
-      <w:proofErr w:type="spellEnd"/>
-      <w:r>
-        <w:t xml:space="preserve"> založená AI</w:t>
-      </w:r>
-    </w:p>
-    <w:p>
-      <w:pPr>
-        <w:pStyle w:val="Pokraovn"/>
-      </w:pPr>
-      <w:r>
-        <w:t xml:space="preserve">Tento přístup je založen na sadě pevných pravidel, která určují, jak se má AI chovat v určitých situacích. </w:t>
-      </w:r>
-      <w:proofErr w:type="spellStart"/>
-      <w:r>
-        <w:t>Pravidlově</w:t>
-      </w:r>
-      <w:proofErr w:type="spellEnd"/>
-      <w:r>
-        <w:t xml:space="preserve"> založené systémy jsou snadno pochopitelné a relativně jednoduché na implementaci.</w:t>
+        <w:t>Tento přístup je založen na sadě pevných pravidel, která určují, jak se má AI chovat v určitých situacích. Pravidlově založené systémy jsou snadno pochopitelné a relativně jednoduché na implementaci.</w:t>
       </w:r>
     </w:p>
     <w:p>
@@ -2727,15 +2477,7 @@
         <w:pStyle w:val="Nadpis3"/>
       </w:pPr>
       <w:r>
-        <w:t>Strojové učení (</w:t>
-      </w:r>
-      <w:proofErr w:type="spellStart"/>
-      <w:r>
-        <w:t>Machine</w:t>
-      </w:r>
-      <w:proofErr w:type="spellEnd"/>
-      <w:r>
-        <w:t xml:space="preserve"> Learning)</w:t>
+        <w:t>Strojové učení (Machine Learning)</w:t>
       </w:r>
     </w:p>
     <w:p>
@@ -2767,15 +2509,7 @@
         <w:pStyle w:val="Nadpis3"/>
       </w:pPr>
       <w:r>
-        <w:t>Hluboké učení (</w:t>
-      </w:r>
-      <w:proofErr w:type="spellStart"/>
-      <w:r>
-        <w:t>Deep</w:t>
-      </w:r>
-      <w:proofErr w:type="spellEnd"/>
-      <w:r>
-        <w:t xml:space="preserve"> Learning)</w:t>
+        <w:t>Hluboké učení (Deep Learning)</w:t>
       </w:r>
     </w:p>
     <w:p>
@@ -2847,15 +2581,7 @@
         <w:pStyle w:val="Pokraovn"/>
       </w:pPr>
       <w:r>
-        <w:t xml:space="preserve">Kombinace více metod (např. </w:t>
-      </w:r>
-      <w:proofErr w:type="spellStart"/>
-      <w:r>
-        <w:t>pravidlové</w:t>
-      </w:r>
-      <w:proofErr w:type="spellEnd"/>
-      <w:r>
-        <w:t xml:space="preserve"> systémy a strojové učení) může vést k vytvoření robustnější AI, která využívá výhod různých přístupů.</w:t>
+        <w:t>Kombinace více metod (např. pravidlové systémy a strojové učení) může vést k vytvoření robustnější AI, která využívá výhod různých přístupů.</w:t>
       </w:r>
     </w:p>
     <w:p>
@@ -2909,36 +2635,12 @@
       </w:r>
       <w:r>
         <w:lastRenderedPageBreak/>
-        <w:t xml:space="preserve">přesahuje počet atomů ve vesmíru, což znemožňuje kompletní analýzu všech možností tradičními metodami. Proto je zde klíčové využití pokročilých algoritmů, jako je Monte Carlo </w:t>
-      </w:r>
-      <w:proofErr w:type="spellStart"/>
-      <w:r>
-        <w:t>Tree</w:t>
-      </w:r>
-      <w:proofErr w:type="spellEnd"/>
-      <w:r>
-        <w:t xml:space="preserve"> </w:t>
-      </w:r>
-      <w:proofErr w:type="spellStart"/>
-      <w:r>
-        <w:t>Search</w:t>
-      </w:r>
-      <w:proofErr w:type="spellEnd"/>
-      <w:r>
-        <w:t xml:space="preserve"> (MCTS), který zkoumá herní stavy na základě pravděpodobnosti.</w:t>
-      </w:r>
-    </w:p>
-    <w:p>
-      <w:r>
-        <w:t xml:space="preserve">AI v logických hrách se stala také testovací platformou pro pokročilé technologie, jako jsou neuronové sítě. Příkladem je systém </w:t>
-      </w:r>
-      <w:proofErr w:type="spellStart"/>
-      <w:r>
-        <w:t>AlphaGo</w:t>
-      </w:r>
-      <w:proofErr w:type="spellEnd"/>
-      <w:r>
-        <w:t>, který pomocí hlubokého učení a MCTS dokázal porazit nejlepší světové hráče Go. Tento přístup by mohl být přizpůsoben i pro hry jako piškvorky, kde by AI mohla kombinovat různé strategie a učit se na základě analýzy vzorců tahů.</w:t>
+        <w:t>přesahuje počet atomů ve vesmíru, což znemožňuje kompletní analýzu všech možností tradičními metodami. Proto je zde klíčové využití pokročilých algoritmů, jako je Monte Carlo Tree Search (MCTS), který zkoumá herní stavy na základě pravděpodobnosti.</w:t>
+      </w:r>
+    </w:p>
+    <w:p>
+      <w:r>
+        <w:t>AI v logických hrách se stala také testovací platformou pro pokročilé technologie, jako jsou neuronové sítě. Příkladem je systém AlphaGo, který pomocí hlubokého učení a MCTS dokázal porazit nejlepší světové hráče Go. Tento přístup by mohl být přizpůsoben i pro hry jako piškvorky, kde by AI mohla kombinovat různé strategie a učit se na základě analýzy vzorců tahů.</w:t>
       </w:r>
     </w:p>
     <w:p>
@@ -2989,15 +2691,7 @@
         <w:t>Starověký Egypt</w:t>
       </w:r>
       <w:r>
-        <w:t xml:space="preserve">: Hra </w:t>
-      </w:r>
-      <w:proofErr w:type="spellStart"/>
-      <w:r>
-        <w:t>Senet</w:t>
-      </w:r>
-      <w:proofErr w:type="spellEnd"/>
-      <w:r>
-        <w:t>, datovaná kolem roku 3500 př. n. l., je jednou z nejstarších známých deskových her.</w:t>
+        <w:t>: Hra Senet, datovaná kolem roku 3500 př. n. l., je jednou z nejstarších známých deskových her.</w:t>
       </w:r>
     </w:p>
     <w:p>
@@ -3073,15 +2767,7 @@
         <w:pStyle w:val="Pokraovn"/>
       </w:pPr>
       <w:r>
-        <w:t xml:space="preserve">Hraní piškvorek například podporuje abstraktní myšlení, schopnost vizualizovat budoucí tahy a plánovat několik kroků dopředu. Jak uvedl Jakub Horák, vítěz soutěže </w:t>
-      </w:r>
-      <w:proofErr w:type="spellStart"/>
-      <w:r>
-        <w:t>PišQworky</w:t>
-      </w:r>
-      <w:proofErr w:type="spellEnd"/>
-      <w:r>
-        <w:t>: „Je to skvělý trénink na paměť, představivost a abstraktní myšlení.“ Tato hra hráče nutí přemýšlet v širším kontextu, hodnotit možnosti a efektivně se rozhodovat, což jsou dovednosti přenositelné i do každodenního života.</w:t>
+        <w:t>Hraní piškvorek například podporuje abstraktní myšlení, schopnost vizualizovat budoucí tahy a plánovat několik kroků dopředu. Jak uvedl Jakub Horák, vítěz soutěže PišQworky: „Je to skvělý trénink na paměť, představivost a abstraktní myšlení.“ Tato hra hráče nutí přemýšlet v širším kontextu, hodnotit možnosti a efektivně se rozhodovat, což jsou dovednosti přenositelné i do každodenního života.</w:t>
       </w:r>
     </w:p>
     <w:p>
@@ -3154,27 +2840,7 @@
           <w:kern w:val="28"/>
           <w:szCs w:val="24"/>
         </w:rPr>
-        <w:t xml:space="preserve">Praktická část práce se zabývá samotným vývojem aplikace Piškvorky – od založení projektu a konfigurace prostředí až po implementaci herní logiky, uživatelského rozhraní a umělé inteligence. Aplikace je vyvíjena v programovacím jazyce C# v prostředí Microsoft </w:t>
-      </w:r>
-      <w:proofErr w:type="spellStart"/>
-      <w:r>
-        <w:rPr>
-          <w:rFonts w:eastAsiaTheme="minorEastAsia"/>
-          <w:bCs/>
-          <w:kern w:val="28"/>
-          <w:szCs w:val="24"/>
-        </w:rPr>
-        <w:t>Visual</w:t>
-      </w:r>
-      <w:proofErr w:type="spellEnd"/>
-      <w:r>
-        <w:rPr>
-          <w:rFonts w:eastAsiaTheme="minorEastAsia"/>
-          <w:bCs/>
-          <w:kern w:val="28"/>
-          <w:szCs w:val="24"/>
-        </w:rPr>
-        <w:t xml:space="preserve"> Studio a využívá .NET Framework. Díky tomu je plně kompatibilní s operačním systémem Windows a může běžet na široké škále zařízení – od stolních počítačů po notebooky a tablety se systémem Windows.</w:t>
+        <w:t>Praktická část práce se zabývá samotným vývojem aplikace Piškvorky – od založení projektu a konfigurace prostředí až po implementaci herní logiky, uživatelského rozhraní a umělé inteligence. Aplikace je vyvíjena v programovacím jazyce C# v prostředí Microsoft Visual Studio a využívá .NET Framework. Díky tomu je plně kompatibilní s operačním systémem Windows a může běžet na široké škále zařízení – od stolních počítačů po notebooky a tablety se systémem Windows.</w:t>
       </w:r>
     </w:p>
     <w:p>
@@ -3253,39 +2919,113 @@
           <w:kern w:val="28"/>
           <w:szCs w:val="24"/>
         </w:rPr>
-        <w:t xml:space="preserve">Vytvoření projektu probíhalo pomocí Microsoft </w:t>
-      </w:r>
-      <w:proofErr w:type="spellStart"/>
-      <w:r>
-        <w:rPr>
-          <w:rFonts w:eastAsiaTheme="minorEastAsia"/>
-          <w:bCs/>
-          <w:kern w:val="28"/>
-          <w:szCs w:val="24"/>
-        </w:rPr>
-        <w:t>Visual</w:t>
-      </w:r>
-      <w:proofErr w:type="spellEnd"/>
-      <w:r>
-        <w:rPr>
-          <w:rFonts w:eastAsiaTheme="minorEastAsia"/>
-          <w:bCs/>
-          <w:kern w:val="28"/>
-          <w:szCs w:val="24"/>
-        </w:rPr>
-        <w:t xml:space="preserve"> Studio, které je „Nejkomplexnější integrované vývojové prostředí (IDE) pro vývojáře v .NET a C++ ve Windows.“ [1] Při založení projektu byla zvolena šablona Windows </w:t>
-      </w:r>
-      <w:proofErr w:type="spellStart"/>
-      <w:r>
-        <w:rPr>
-          <w:rFonts w:eastAsiaTheme="minorEastAsia"/>
-          <w:bCs/>
-          <w:kern w:val="28"/>
-          <w:szCs w:val="24"/>
-        </w:rPr>
-        <w:t>Forms</w:t>
-      </w:r>
-      <w:proofErr w:type="spellEnd"/>
+        <w:t>Vytvoření projektu probíhalo pomocí Microsoft Visual Studio, které je „Nejkomplexnější integrované vývojové prostředí (IDE) pro vývojáře v .NET a C++ ve Windows.“ [1] Při založení projektu byla zvolena šablona Windows Forms App (.NET Framework), díky níž je možné intuitivně navrhovat uživatelské rozhraní a zároveň využívat knihovny .NET.</w:t>
+      </w:r>
+    </w:p>
+    <w:p>
+      <w:pPr>
+        <w:pStyle w:val="Pokraovn"/>
+        <w:rPr>
+          <w:rFonts w:eastAsiaTheme="minorEastAsia"/>
+          <w:bCs/>
+          <w:kern w:val="28"/>
+          <w:szCs w:val="24"/>
+        </w:rPr>
+      </w:pPr>
+      <w:r>
+        <w:rPr>
+          <w:rFonts w:eastAsiaTheme="minorEastAsia"/>
+          <w:bCs/>
+          <w:kern w:val="28"/>
+          <w:szCs w:val="24"/>
+        </w:rPr>
+        <w:t xml:space="preserve">Aplikace vzniká pod verzovacím systémem Git; repozitář je hostován na GitHubu. Tím je zajištěn přehled o </w:t>
+      </w:r>
+      <w:proofErr w:type="gramStart"/>
+      <w:r>
+        <w:rPr>
+          <w:rFonts w:eastAsiaTheme="minorEastAsia"/>
+          <w:bCs/>
+          <w:kern w:val="28"/>
+          <w:szCs w:val="24"/>
+        </w:rPr>
+        <w:t>vývoji</w:t>
+      </w:r>
+      <w:proofErr w:type="gramEnd"/>
+      <w:r>
+        <w:rPr>
+          <w:rFonts w:eastAsiaTheme="minorEastAsia"/>
+          <w:bCs/>
+          <w:kern w:val="28"/>
+          <w:szCs w:val="24"/>
+        </w:rPr>
+        <w:t xml:space="preserve"> a hlavně</w:t>
+      </w:r>
+      <w:r>
+        <w:rPr>
+          <w:rFonts w:eastAsiaTheme="minorEastAsia"/>
+          <w:bCs/>
+          <w:kern w:val="28"/>
+          <w:szCs w:val="24"/>
+        </w:rPr>
+        <w:t xml:space="preserve"> možnost jednoduchého zálohován</w:t>
+      </w:r>
+      <w:r>
+        <w:rPr>
+          <w:rFonts w:eastAsiaTheme="minorEastAsia"/>
+          <w:bCs/>
+          <w:kern w:val="28"/>
+          <w:szCs w:val="24"/>
+        </w:rPr>
+        <w:t>í</w:t>
+      </w:r>
+      <w:r>
+        <w:rPr>
+          <w:rFonts w:eastAsiaTheme="minorEastAsia"/>
+          <w:bCs/>
+          <w:kern w:val="28"/>
+          <w:szCs w:val="24"/>
+        </w:rPr>
+        <w:t>.</w:t>
+      </w:r>
+    </w:p>
+    <w:p>
+      <w:pPr>
+        <w:pStyle w:val="Pokraovn"/>
+        <w:rPr>
+          <w:rFonts w:eastAsiaTheme="minorEastAsia"/>
+          <w:bCs/>
+          <w:kern w:val="28"/>
+          <w:szCs w:val="24"/>
+        </w:rPr>
+      </w:pPr>
+      <w:r>
+        <w:rPr>
+          <w:rFonts w:eastAsiaTheme="minorEastAsia"/>
+          <w:bCs/>
+          <w:kern w:val="28"/>
+          <w:szCs w:val="24"/>
+        </w:rPr>
+        <w:t xml:space="preserve">Po vytvoření základního návrhu </w:t>
+      </w:r>
+      <w:r>
+        <w:rPr>
+          <w:rFonts w:eastAsiaTheme="minorEastAsia"/>
+          <w:bCs/>
+          <w:kern w:val="28"/>
+          <w:szCs w:val="24"/>
+        </w:rPr>
+        <w:t xml:space="preserve">a struktury projektu </w:t>
+      </w:r>
+      <w:r>
+        <w:rPr>
+          <w:rFonts w:eastAsiaTheme="minorEastAsia"/>
+          <w:bCs/>
+          <w:kern w:val="28"/>
+          <w:szCs w:val="24"/>
+        </w:rPr>
+        <w:t>byla</w:t>
+      </w:r>
       <w:r>
         <w:rPr>
           <w:rFonts w:eastAsiaTheme="minorEastAsia"/>
@@ -3295,25 +3035,76 @@
         </w:rPr>
         <w:t xml:space="preserve"> </w:t>
       </w:r>
-      <w:proofErr w:type="spellStart"/>
-      <w:r>
-        <w:rPr>
-          <w:rFonts w:eastAsiaTheme="minorEastAsia"/>
-          <w:bCs/>
-          <w:kern w:val="28"/>
-          <w:szCs w:val="24"/>
-        </w:rPr>
-        <w:t>App</w:t>
-      </w:r>
-      <w:proofErr w:type="spellEnd"/>
-      <w:r>
-        <w:rPr>
-          <w:rFonts w:eastAsiaTheme="minorEastAsia"/>
-          <w:bCs/>
-          <w:kern w:val="28"/>
-          <w:szCs w:val="24"/>
-        </w:rPr>
-        <w:t xml:space="preserve"> (.NET Framework), díky níž je možné intuitivně navrhovat uživatelské rozhraní a zároveň využívat bohaté knihovny .NET.</w:t>
+      <w:r>
+        <w:rPr>
+          <w:rFonts w:eastAsiaTheme="minorEastAsia"/>
+          <w:bCs/>
+          <w:kern w:val="28"/>
+          <w:szCs w:val="24"/>
+        </w:rPr>
+        <w:t>implementována hrací plocha</w:t>
+      </w:r>
+      <w:r>
+        <w:rPr>
+          <w:rFonts w:eastAsiaTheme="minorEastAsia"/>
+          <w:bCs/>
+          <w:kern w:val="28"/>
+          <w:szCs w:val="24"/>
+        </w:rPr>
+        <w:t>, ze které byl postupně stavěn celý projekt</w:t>
+      </w:r>
+      <w:r>
+        <w:rPr>
+          <w:rFonts w:eastAsiaTheme="minorEastAsia"/>
+          <w:bCs/>
+          <w:kern w:val="28"/>
+          <w:szCs w:val="24"/>
+        </w:rPr>
+        <w:t xml:space="preserve">. Při práci na uživatelském rozhraní </w:t>
+      </w:r>
+      <w:r>
+        <w:rPr>
+          <w:rFonts w:eastAsiaTheme="minorEastAsia"/>
+          <w:bCs/>
+          <w:kern w:val="28"/>
+          <w:szCs w:val="24"/>
+        </w:rPr>
+        <w:lastRenderedPageBreak/>
+        <w:t xml:space="preserve">se vycházelo z principů pro Windows Forms, které umožňují jednoduché drag-and-drop umisťování ovládacích prvků (Button, Panel, </w:t>
+      </w:r>
+      <w:proofErr w:type="gramStart"/>
+      <w:r>
+        <w:rPr>
+          <w:rFonts w:eastAsiaTheme="minorEastAsia"/>
+          <w:bCs/>
+          <w:kern w:val="28"/>
+          <w:szCs w:val="24"/>
+        </w:rPr>
+        <w:t>Label,</w:t>
+      </w:r>
+      <w:proofErr w:type="gramEnd"/>
+      <w:r>
+        <w:rPr>
+          <w:rFonts w:eastAsiaTheme="minorEastAsia"/>
+          <w:bCs/>
+          <w:kern w:val="28"/>
+          <w:szCs w:val="24"/>
+        </w:rPr>
+        <w:t xml:space="preserve"> atd.).</w:t>
+      </w:r>
+    </w:p>
+    <w:p>
+      <w:pPr>
+        <w:pStyle w:val="Nadpis2"/>
+        <w:rPr>
+          <w:rFonts w:eastAsiaTheme="minorEastAsia"/>
+        </w:rPr>
+      </w:pPr>
+      <w:r>
+        <w:rPr>
+          <w:rFonts w:eastAsiaTheme="minorEastAsia"/>
+        </w:rPr>
+        <w:t>Hrací plocha</w:t>
       </w:r>
     </w:p>
     <w:p>
@@ -3333,19 +3124,17 @@
           <w:kern w:val="28"/>
           <w:szCs w:val="24"/>
         </w:rPr>
-        <w:t xml:space="preserve">Inicializace </w:t>
-      </w:r>
-      <w:proofErr w:type="spellStart"/>
-      <w:r>
-        <w:rPr>
-          <w:rFonts w:eastAsiaTheme="minorEastAsia"/>
-          <w:bCs/>
-          <w:kern w:val="28"/>
-          <w:szCs w:val="24"/>
-        </w:rPr>
-        <w:t>repozitáře</w:t>
-      </w:r>
-      <w:proofErr w:type="spellEnd"/>
+        <w:t xml:space="preserve">Hrací plocha představuje jádro celé hry. V klasických Piškvorkách je obvykle tvořena papírem se čtverečkovanou sítí, avšak v této digitální verzi se vykresluje </w:t>
+      </w:r>
+      <w:r>
+        <w:rPr>
+          <w:rFonts w:eastAsiaTheme="minorEastAsia"/>
+          <w:bCs/>
+          <w:kern w:val="28"/>
+          <w:szCs w:val="24"/>
+        </w:rPr>
+        <w:t>jako vlastní komponenta s názvem PlayingBoard pomocí použití trídy Graphics a metody DrawLine.</w:t>
+      </w:r>
     </w:p>
     <w:p>
       <w:pPr>
@@ -3364,47 +3153,16 @@
           <w:kern w:val="28"/>
           <w:szCs w:val="24"/>
         </w:rPr>
-        <w:t xml:space="preserve">Aplikace vzniká pod </w:t>
-      </w:r>
-      <w:proofErr w:type="spellStart"/>
-      <w:r>
-        <w:rPr>
-          <w:rFonts w:eastAsiaTheme="minorEastAsia"/>
-          <w:bCs/>
-          <w:kern w:val="28"/>
-          <w:szCs w:val="24"/>
-        </w:rPr>
-        <w:t>verzovacím</w:t>
-      </w:r>
-      <w:proofErr w:type="spellEnd"/>
-      <w:r>
-        <w:rPr>
-          <w:rFonts w:eastAsiaTheme="minorEastAsia"/>
-          <w:bCs/>
-          <w:kern w:val="28"/>
-          <w:szCs w:val="24"/>
-        </w:rPr>
-        <w:t xml:space="preserve"> systémem Git; </w:t>
-      </w:r>
-      <w:proofErr w:type="spellStart"/>
-      <w:r>
-        <w:rPr>
-          <w:rFonts w:eastAsiaTheme="minorEastAsia"/>
-          <w:bCs/>
-          <w:kern w:val="28"/>
-          <w:szCs w:val="24"/>
-        </w:rPr>
-        <w:t>repozitář</w:t>
-      </w:r>
-      <w:proofErr w:type="spellEnd"/>
-      <w:r>
-        <w:rPr>
-          <w:rFonts w:eastAsiaTheme="minorEastAsia"/>
-          <w:bCs/>
-          <w:kern w:val="28"/>
-          <w:szCs w:val="24"/>
-        </w:rPr>
-        <w:t xml:space="preserve"> je hostován na GitHubu. Tím je zajištěn přehled o vývoji, možnost jednoduchého zálohování a případné spolupráce více lidí na projektu.</w:t>
+        <w:t>Responzivní design: Rozměry hrací plochy lze dynamicky měnit podle velikosti hlavního okna. Uživatel si v nastavení může zvolit, kolik polí bude hrací plocha obsahovat (např. 15×15, 20×20 atp.).</w:t>
+      </w:r>
+      <w:r>
+        <w:rPr>
+          <w:rFonts w:eastAsiaTheme="minorEastAsia"/>
+          <w:bCs/>
+          <w:kern w:val="28"/>
+          <w:szCs w:val="24"/>
+        </w:rPr>
+        <w:t xml:space="preserve"> Hrací plocha se také sama přizpůsobuje velikosti formuláře.</w:t>
       </w:r>
     </w:p>
     <w:p>
@@ -3424,7 +3182,43 @@
           <w:kern w:val="28"/>
           <w:szCs w:val="24"/>
         </w:rPr>
-        <w:t>Struktura řešení</w:t>
+        <w:t xml:space="preserve">Délka výherní řady: Standardně je požadováno spojení pěti symbolů (tzv. „pět v řadě“). Nicméně aplikace umožňuje tuto hodnotu libovolně změnit, takže lze hrát jak klasické Piškvorky (5 v řadě), tak například </w:t>
+      </w:r>
+      <w:r>
+        <w:rPr>
+          <w:rFonts w:eastAsiaTheme="minorEastAsia"/>
+          <w:bCs/>
+          <w:kern w:val="28"/>
+          <w:szCs w:val="24"/>
+        </w:rPr>
+        <w:t>hru „Tic Tac Toe“</w:t>
+      </w:r>
+      <w:r>
+        <w:rPr>
+          <w:rFonts w:eastAsiaTheme="minorEastAsia"/>
+          <w:bCs/>
+          <w:kern w:val="28"/>
+          <w:szCs w:val="24"/>
+        </w:rPr>
+        <w:t xml:space="preserve"> (kde se obvykle hraje </w:t>
+      </w:r>
+      <w:r>
+        <w:rPr>
+          <w:rFonts w:eastAsiaTheme="minorEastAsia"/>
+          <w:bCs/>
+          <w:kern w:val="28"/>
+          <w:szCs w:val="24"/>
+        </w:rPr>
+        <w:t>na hrací ploše 3x3 a výherní řada se skládá ze tří symbolů</w:t>
+      </w:r>
+      <w:r>
+        <w:rPr>
+          <w:rFonts w:eastAsiaTheme="minorEastAsia"/>
+          <w:bCs/>
+          <w:kern w:val="28"/>
+          <w:szCs w:val="24"/>
+        </w:rPr>
+        <w:t>).</w:t>
       </w:r>
     </w:p>
     <w:p>
@@ -3444,8 +3238,292 @@
           <w:kern w:val="28"/>
           <w:szCs w:val="24"/>
         </w:rPr>
+        <w:t>Implementace hrací plochy sestává z:</w:t>
+      </w:r>
+    </w:p>
+    <w:p>
+      <w:pPr>
+        <w:pStyle w:val="Pokraovn"/>
+        <w:rPr>
+          <w:rFonts w:eastAsiaTheme="minorEastAsia"/>
+          <w:bCs/>
+          <w:kern w:val="28"/>
+          <w:szCs w:val="24"/>
+        </w:rPr>
+      </w:pPr>
+      <w:r>
+        <w:rPr>
+          <w:rFonts w:eastAsiaTheme="minorEastAsia"/>
+          <w:b/>
+          <w:color w:val="FF0000"/>
+          <w:kern w:val="28"/>
+          <w:szCs w:val="24"/>
+        </w:rPr>
+        <w:t>Vykreslení mřížky</w:t>
+      </w:r>
+      <w:r>
+        <w:rPr>
+          <w:rFonts w:eastAsiaTheme="minorEastAsia"/>
+          <w:bCs/>
+          <w:color w:val="FF0000"/>
+          <w:kern w:val="28"/>
+          <w:szCs w:val="24"/>
+        </w:rPr>
+        <w:t xml:space="preserve"> </w:t>
+      </w:r>
+      <w:r>
+        <w:rPr>
+          <w:rFonts w:eastAsiaTheme="minorEastAsia"/>
+          <w:bCs/>
+          <w:kern w:val="28"/>
+          <w:szCs w:val="24"/>
+        </w:rPr>
+        <w:t>– Každý řádek i sloupec je vykreslen tak, aby vznikaly čtvercové buňky.</w:t>
+      </w:r>
+    </w:p>
+    <w:p>
+      <w:pPr>
+        <w:pStyle w:val="Pokraovn"/>
+        <w:rPr>
+          <w:rFonts w:eastAsiaTheme="minorEastAsia"/>
+          <w:bCs/>
+          <w:kern w:val="28"/>
+          <w:szCs w:val="24"/>
+        </w:rPr>
+      </w:pPr>
+      <w:r>
+        <w:rPr>
+          <w:rFonts w:eastAsiaTheme="minorEastAsia"/>
+          <w:bCs/>
+          <w:kern w:val="28"/>
+          <w:szCs w:val="24"/>
+        </w:rPr>
+        <w:t>Interakce s uživatelem – Při kliknutí myší do určitého pole je vyhodnoceno, kam uživatel klikl, a do příslušné buňky je vykreslen symbol hráče (např. křížek či kolečko).</w:t>
+      </w:r>
+    </w:p>
+    <w:p>
+      <w:pPr>
+        <w:pStyle w:val="Nadpis2"/>
+        <w:rPr>
+          <w:rFonts w:eastAsiaTheme="minorEastAsia"/>
+        </w:rPr>
+      </w:pPr>
+      <w:r>
+        <w:rPr>
+          <w:rFonts w:eastAsiaTheme="minorEastAsia"/>
+        </w:rPr>
+        <w:t>Hrací symboly</w:t>
+      </w:r>
+    </w:p>
+    <w:p>
+      <w:pPr>
+        <w:pStyle w:val="Pokraovn"/>
+        <w:rPr>
+          <w:rFonts w:eastAsiaTheme="minorEastAsia"/>
+          <w:bCs/>
+          <w:kern w:val="28"/>
+          <w:szCs w:val="24"/>
+        </w:rPr>
+      </w:pPr>
+      <w:r>
+        <w:rPr>
+          <w:rFonts w:eastAsiaTheme="minorEastAsia"/>
+          <w:bCs/>
+          <w:kern w:val="28"/>
+          <w:szCs w:val="24"/>
+        </w:rPr>
+        <w:t>V piškvorkách rozlišujeme nejčastěji křížky (X) a kroužky (O). V této aplikaci jsou symboly reprezentovány grafickými objekty, které se kreslí podle souřadnic kliknutí. Uživatel si přitom může</w:t>
+      </w:r>
+      <w:r>
+        <w:rPr>
+          <w:rFonts w:eastAsiaTheme="minorEastAsia"/>
+          <w:bCs/>
+          <w:kern w:val="28"/>
+          <w:szCs w:val="24"/>
+        </w:rPr>
+        <w:t xml:space="preserve"> z</w:t>
+      </w:r>
+      <w:r>
+        <w:rPr>
+          <w:rFonts w:eastAsiaTheme="minorEastAsia"/>
+          <w:bCs/>
+          <w:kern w:val="28"/>
+          <w:szCs w:val="24"/>
+        </w:rPr>
+        <w:t>měnit typ symbolu</w:t>
+      </w:r>
+      <w:r>
+        <w:rPr>
+          <w:rFonts w:eastAsiaTheme="minorEastAsia"/>
+          <w:bCs/>
+          <w:kern w:val="28"/>
+          <w:szCs w:val="24"/>
+        </w:rPr>
+        <w:t>.</w:t>
+      </w:r>
+      <w:r>
+        <w:rPr>
+          <w:rFonts w:eastAsiaTheme="minorEastAsia"/>
+          <w:bCs/>
+          <w:kern w:val="28"/>
+          <w:szCs w:val="24"/>
+        </w:rPr>
+        <w:t xml:space="preserve"> Může zvolit jiné tvary nebo barvy, pokud k tomu chce dodat hře osobní styl.</w:t>
+      </w:r>
+      <w:r>
+        <w:rPr>
+          <w:rFonts w:eastAsiaTheme="minorEastAsia"/>
+          <w:bCs/>
+          <w:kern w:val="28"/>
+          <w:szCs w:val="24"/>
+        </w:rPr>
+        <w:t xml:space="preserve"> </w:t>
+      </w:r>
+    </w:p>
+    <w:p>
+      <w:pPr>
+        <w:pStyle w:val="Pokraovn"/>
+        <w:rPr>
+          <w:rFonts w:eastAsiaTheme="minorEastAsia"/>
+          <w:bCs/>
+          <w:kern w:val="28"/>
+          <w:szCs w:val="24"/>
+        </w:rPr>
+      </w:pPr>
+      <w:r>
+        <w:rPr>
+          <w:rFonts w:eastAsiaTheme="minorEastAsia"/>
+          <w:bCs/>
+          <w:kern w:val="28"/>
+          <w:szCs w:val="24"/>
+        </w:rPr>
+        <w:t xml:space="preserve">Z programátorského hlediska je symbol uložen jako Enumerace (enum Symbol </w:t>
+      </w:r>
+      <w:proofErr w:type="gramStart"/>
+      <w:r>
+        <w:rPr>
+          <w:rFonts w:eastAsiaTheme="minorEastAsia"/>
+          <w:bCs/>
+          <w:kern w:val="28"/>
+          <w:szCs w:val="24"/>
+        </w:rPr>
+        <w:t xml:space="preserve">{ </w:t>
+      </w:r>
+      <w:r>
+        <w:rPr>
+          <w:rFonts w:eastAsiaTheme="minorEastAsia"/>
+          <w:bCs/>
+          <w:kern w:val="28"/>
+          <w:szCs w:val="24"/>
+        </w:rPr>
+        <w:t>Free</w:t>
+      </w:r>
+      <w:proofErr w:type="gramEnd"/>
+      <w:r>
+        <w:rPr>
+          <w:rFonts w:eastAsiaTheme="minorEastAsia"/>
+          <w:bCs/>
+          <w:kern w:val="28"/>
+          <w:szCs w:val="24"/>
+        </w:rPr>
+        <w:t xml:space="preserve">, </w:t>
+      </w:r>
+      <w:r>
+        <w:rPr>
+          <w:rFonts w:eastAsiaTheme="minorEastAsia"/>
+          <w:bCs/>
+          <w:kern w:val="28"/>
+          <w:szCs w:val="24"/>
+        </w:rPr>
+        <w:t>Symbol1</w:t>
+      </w:r>
+      <w:r>
+        <w:rPr>
+          <w:rFonts w:eastAsiaTheme="minorEastAsia"/>
+          <w:bCs/>
+          <w:kern w:val="28"/>
+          <w:szCs w:val="24"/>
+        </w:rPr>
+        <w:t xml:space="preserve">, </w:t>
+      </w:r>
+      <w:r>
+        <w:rPr>
+          <w:rFonts w:eastAsiaTheme="minorEastAsia"/>
+          <w:bCs/>
+          <w:kern w:val="28"/>
+          <w:szCs w:val="24"/>
+        </w:rPr>
+        <w:t>Symbol2</w:t>
+      </w:r>
+      <w:r>
+        <w:rPr>
+          <w:rFonts w:eastAsiaTheme="minorEastAsia"/>
+          <w:bCs/>
+          <w:kern w:val="28"/>
+          <w:szCs w:val="24"/>
+        </w:rPr>
+        <w:t xml:space="preserve"> }) a při vykreslování se pak využije metoda Graphics.DrawLine nebo Graphics.DrawEllipse</w:t>
+      </w:r>
+      <w:r>
+        <w:rPr>
+          <w:rFonts w:eastAsiaTheme="minorEastAsia"/>
+          <w:bCs/>
+          <w:kern w:val="28"/>
+          <w:szCs w:val="24"/>
+        </w:rPr>
+        <w:t xml:space="preserve">. </w:t>
+      </w:r>
+      <w:r>
+        <w:rPr>
+          <w:rFonts w:eastAsiaTheme="minorEastAsia"/>
+          <w:bCs/>
+          <w:kern w:val="28"/>
+          <w:szCs w:val="24"/>
+        </w:rPr>
+        <w:t xml:space="preserve">Tento způsob vykreslování byl zprvu používán, ale </w:t>
+      </w:r>
+      <w:r>
+        <w:rPr>
+          <w:rFonts w:eastAsiaTheme="minorEastAsia"/>
+          <w:bCs/>
+          <w:kern w:val="28"/>
+          <w:szCs w:val="24"/>
+        </w:rPr>
         <w:lastRenderedPageBreak/>
-        <w:t>Projekt je rozdělen do několika logických částí:</w:t>
+        <w:t>nakonec byl nahrazen Graphics.DrawSymbol, což umožňuje vykreslování libovolých symbolů a usnadňuje nastavování vlastních herních symbolů pro uživatele.</w:t>
+      </w:r>
+    </w:p>
+    <w:p>
+      <w:pPr>
+        <w:rPr>
+          <w:rFonts w:eastAsiaTheme="minorEastAsia"/>
+          <w:b/>
+          <w:bCs/>
+          <w:color w:val="FF0000"/>
+        </w:rPr>
+      </w:pPr>
+      <w:r>
+        <w:rPr>
+          <w:rFonts w:eastAsiaTheme="minorEastAsia"/>
+          <w:b/>
+          <w:bCs/>
+          <w:color w:val="FF0000"/>
+        </w:rPr>
+        <w:t>Vykreslení symbolů</w:t>
+      </w:r>
+    </w:p>
+    <w:p>
+      <w:pPr>
+        <w:pStyle w:val="Nadpis2"/>
+        <w:rPr>
+          <w:rFonts w:eastAsiaTheme="minorEastAsia"/>
+        </w:rPr>
+      </w:pPr>
+      <w:r>
+        <w:rPr>
+          <w:rFonts w:eastAsiaTheme="minorEastAsia"/>
+        </w:rPr>
+        <w:t>Konec hry</w:t>
       </w:r>
     </w:p>
     <w:p>
@@ -3458,25 +3536,14 @@
           <w:szCs w:val="24"/>
         </w:rPr>
       </w:pPr>
-      <w:proofErr w:type="spellStart"/>
-      <w:r>
-        <w:rPr>
-          <w:rFonts w:eastAsiaTheme="minorEastAsia"/>
-          <w:bCs/>
-          <w:kern w:val="28"/>
-          <w:szCs w:val="24"/>
-        </w:rPr>
-        <w:t>Forms</w:t>
-      </w:r>
-      <w:proofErr w:type="spellEnd"/>
-      <w:r>
-        <w:rPr>
-          <w:rFonts w:eastAsiaTheme="minorEastAsia"/>
-          <w:bCs/>
-          <w:kern w:val="28"/>
-          <w:szCs w:val="24"/>
-        </w:rPr>
-        <w:t xml:space="preserve"> (třídy odpovědné za uživatelské rozhraní)</w:t>
+      <w:r>
+        <w:rPr>
+          <w:rFonts w:eastAsiaTheme="minorEastAsia"/>
+          <w:bCs/>
+          <w:kern w:val="28"/>
+          <w:szCs w:val="24"/>
+        </w:rPr>
+        <w:t>Ukončení hry v piškvorkách nastává ve chvíli, kdy:</w:t>
       </w:r>
     </w:p>
     <w:p>
@@ -3489,25 +3556,23 @@
           <w:szCs w:val="24"/>
         </w:rPr>
       </w:pPr>
-      <w:proofErr w:type="spellStart"/>
-      <w:r>
-        <w:rPr>
-          <w:rFonts w:eastAsiaTheme="minorEastAsia"/>
-          <w:bCs/>
-          <w:kern w:val="28"/>
-          <w:szCs w:val="24"/>
-        </w:rPr>
-        <w:t>Logic</w:t>
-      </w:r>
-      <w:proofErr w:type="spellEnd"/>
-      <w:r>
-        <w:rPr>
-          <w:rFonts w:eastAsiaTheme="minorEastAsia"/>
-          <w:bCs/>
-          <w:kern w:val="28"/>
-          <w:szCs w:val="24"/>
-        </w:rPr>
-        <w:t xml:space="preserve"> (soubor tříd a metod pro herní mechaniky, umělou inteligenci, ukládání dat)</w:t>
+      <w:r>
+        <w:rPr>
+          <w:rFonts w:eastAsiaTheme="minorEastAsia"/>
+          <w:bCs/>
+          <w:kern w:val="28"/>
+          <w:szCs w:val="24"/>
+        </w:rPr>
+        <w:t>Někdo propojí požadovaný počet symbolů (např. 5) v řadě, a to horizontálně, vertikálně nebo diagonálně.</w:t>
+      </w:r>
+      <w:r>
+        <w:rPr>
+          <w:rFonts w:eastAsiaTheme="minorEastAsia"/>
+          <w:bCs/>
+          <w:kern w:val="28"/>
+          <w:szCs w:val="24"/>
+        </w:rPr>
+        <w:t xml:space="preserve"> Tento počet však lze nastavit.</w:t>
       </w:r>
     </w:p>
     <w:p>
@@ -3527,7 +3592,7 @@
           <w:kern w:val="28"/>
           <w:szCs w:val="24"/>
         </w:rPr>
-        <w:t>Data (třídy a funkce sloužící k ukládání a načítání stavu hry a historie hráčů)</w:t>
+        <w:t>Hráč položí poslední možný symbol na hrací plochu (v případě, že je hrací pole omezené a dojde k zaplnění).</w:t>
       </w:r>
     </w:p>
     <w:p>
@@ -3547,7 +3612,7 @@
           <w:kern w:val="28"/>
           <w:szCs w:val="24"/>
         </w:rPr>
-        <w:t>Zahájení vývoje</w:t>
+        <w:t>V rámci aplikace je tedy nutné po každém tahu:</w:t>
       </w:r>
     </w:p>
     <w:p>
@@ -3567,47 +3632,56 @@
           <w:kern w:val="28"/>
           <w:szCs w:val="24"/>
         </w:rPr>
-        <w:t xml:space="preserve">Po vytvoření základního návrhu a úvodních nastavení byla postupně implementována hrací plocha a funkce pro ukládání tahů. Při práci na uživatelském rozhraní se vycházelo z principů pro Windows </w:t>
-      </w:r>
-      <w:proofErr w:type="spellStart"/>
-      <w:r>
-        <w:rPr>
-          <w:rFonts w:eastAsiaTheme="minorEastAsia"/>
-          <w:bCs/>
-          <w:kern w:val="28"/>
-          <w:szCs w:val="24"/>
-        </w:rPr>
-        <w:t>Forms</w:t>
-      </w:r>
-      <w:proofErr w:type="spellEnd"/>
-      <w:r>
-        <w:rPr>
-          <w:rFonts w:eastAsiaTheme="minorEastAsia"/>
-          <w:bCs/>
-          <w:kern w:val="28"/>
-          <w:szCs w:val="24"/>
-        </w:rPr>
-        <w:t>, které umožňují jednoduché drag-and-drop umisťování ovládacích prvků (</w:t>
-      </w:r>
-      <w:proofErr w:type="spellStart"/>
-      <w:r>
-        <w:rPr>
-          <w:rFonts w:eastAsiaTheme="minorEastAsia"/>
-          <w:bCs/>
-          <w:kern w:val="28"/>
-          <w:szCs w:val="24"/>
-        </w:rPr>
-        <w:t>Button</w:t>
-      </w:r>
-      <w:proofErr w:type="spellEnd"/>
-      <w:r>
-        <w:rPr>
-          <w:rFonts w:eastAsiaTheme="minorEastAsia"/>
-          <w:bCs/>
-          <w:kern w:val="28"/>
-          <w:szCs w:val="24"/>
-        </w:rPr>
-        <w:t xml:space="preserve">, Panel, </w:t>
+        <w:t>Zkontrolovat nově položený symbol (souřadnice X, Y) a spočítat, kolik symbolů stejného typu se nachází směrem doleva/doprava nebo nahoru/dolů, případně v diagonálních směrech.</w:t>
+      </w:r>
+    </w:p>
+    <w:p>
+      <w:pPr>
+        <w:pStyle w:val="Pokraovn"/>
+        <w:rPr>
+          <w:rFonts w:eastAsiaTheme="minorEastAsia"/>
+          <w:bCs/>
+          <w:kern w:val="28"/>
+          <w:szCs w:val="24"/>
+        </w:rPr>
+      </w:pPr>
+      <w:r>
+        <w:rPr>
+          <w:rFonts w:eastAsiaTheme="minorEastAsia"/>
+          <w:bCs/>
+          <w:kern w:val="28"/>
+          <w:szCs w:val="24"/>
+        </w:rPr>
+        <w:t>Pokud některý z těchto součtů dosáhne požadované délky (5 a více), hráč vyhrává.</w:t>
+      </w:r>
+    </w:p>
+    <w:p>
+      <w:pPr>
+        <w:pStyle w:val="Pokraovn"/>
+        <w:rPr>
+          <w:rFonts w:eastAsiaTheme="minorEastAsia"/>
+          <w:bCs/>
+          <w:kern w:val="28"/>
+          <w:szCs w:val="24"/>
+        </w:rPr>
+      </w:pPr>
+      <w:r>
+        <w:rPr>
+          <w:rFonts w:eastAsiaTheme="minorEastAsia"/>
+          <w:bCs/>
+          <w:kern w:val="28"/>
+          <w:szCs w:val="24"/>
+        </w:rPr>
+        <w:t>Při zaplnění hrací plochy bez výherce se vyhodnotí remíza.</w:t>
+      </w:r>
+      <w:r>
+        <w:rPr>
+          <w:rFonts w:eastAsiaTheme="minorEastAsia"/>
+          <w:bCs/>
+          <w:kern w:val="28"/>
+          <w:szCs w:val="24"/>
+        </w:rPr>
+        <w:t xml:space="preserve"> Pro kontrolu remízy se používá </w:t>
       </w:r>
       <w:proofErr w:type="gramStart"/>
       <w:r>
@@ -3617,7 +3691,17 @@
           <w:kern w:val="28"/>
           <w:szCs w:val="24"/>
         </w:rPr>
-        <w:t>Label,</w:t>
+        <w:t>vzorec</w:t>
+      </w:r>
+      <w:r>
+        <w:rPr>
+          <w:rFonts w:eastAsiaTheme="minorEastAsia"/>
+          <w:bCs/>
+          <w:kern w:val="28"/>
+          <w:szCs w:val="24"/>
+          <w:lang w:val="en-GB"/>
+        </w:rPr>
+        <w:t>[</w:t>
       </w:r>
       <w:proofErr w:type="gramEnd"/>
       <w:r>
@@ -3626,8 +3710,124 @@
           <w:bCs/>
           <w:kern w:val="28"/>
           <w:szCs w:val="24"/>
-        </w:rPr>
-        <w:t xml:space="preserve"> atd.).</w:t>
+          <w:lang w:val="en-GB"/>
+        </w:rPr>
+        <w:t>video – pi</w:t>
+      </w:r>
+      <w:r>
+        <w:rPr>
+          <w:rFonts w:eastAsiaTheme="minorEastAsia"/>
+          <w:bCs/>
+          <w:kern w:val="28"/>
+          <w:szCs w:val="24"/>
+        </w:rPr>
+        <w:t>škvorky</w:t>
+      </w:r>
+      <w:r>
+        <w:rPr>
+          <w:rFonts w:eastAsiaTheme="minorEastAsia"/>
+          <w:bCs/>
+          <w:kern w:val="28"/>
+          <w:szCs w:val="24"/>
+          <w:lang w:val="en-GB"/>
+        </w:rPr>
+        <w:t>]</w:t>
+      </w:r>
+      <w:r>
+        <w:rPr>
+          <w:rFonts w:eastAsiaTheme="minorEastAsia"/>
+          <w:bCs/>
+          <w:kern w:val="28"/>
+          <w:szCs w:val="24"/>
+        </w:rPr>
+        <w:t>, který nastaví proměnnou typu bool na true pokud jeden z hráčů již nikde nemůže vytvořit požadovaný počet symbolů pro výhru.</w:t>
+      </w:r>
+    </w:p>
+    <w:p>
+      <w:pPr>
+        <w:pStyle w:val="Pokraovn"/>
+        <w:rPr>
+          <w:rFonts w:eastAsiaTheme="minorEastAsia"/>
+          <w:bCs/>
+          <w:kern w:val="28"/>
+          <w:szCs w:val="24"/>
+        </w:rPr>
+      </w:pPr>
+      <w:r>
+        <w:rPr>
+          <w:rFonts w:eastAsiaTheme="minorEastAsia"/>
+          <w:bCs/>
+          <w:kern w:val="28"/>
+          <w:szCs w:val="24"/>
+        </w:rPr>
+        <w:t xml:space="preserve">Po určení výsledku hra zobrazí hlášení o vítězi a </w:t>
+      </w:r>
+      <w:r>
+        <w:rPr>
+          <w:rFonts w:eastAsiaTheme="minorEastAsia"/>
+          <w:bCs/>
+          <w:kern w:val="28"/>
+          <w:szCs w:val="24"/>
+        </w:rPr>
+        <w:t xml:space="preserve">pokud se jedná o hru proti počítači </w:t>
+      </w:r>
+      <w:r>
+        <w:rPr>
+          <w:rFonts w:eastAsiaTheme="minorEastAsia"/>
+          <w:bCs/>
+          <w:kern w:val="28"/>
+          <w:szCs w:val="24"/>
+        </w:rPr>
+        <w:t>s</w:t>
+      </w:r>
+      <w:r>
+        <w:rPr>
+          <w:rFonts w:eastAsiaTheme="minorEastAsia"/>
+          <w:bCs/>
+          <w:kern w:val="28"/>
+          <w:szCs w:val="24"/>
+        </w:rPr>
+        <w:t xml:space="preserve"> těžkou obtížnost</w:t>
+      </w:r>
+      <w:r>
+        <w:rPr>
+          <w:rFonts w:eastAsiaTheme="minorEastAsia"/>
+          <w:bCs/>
+          <w:kern w:val="28"/>
+          <w:szCs w:val="24"/>
+        </w:rPr>
+        <w:t>í</w:t>
+      </w:r>
+      <w:r>
+        <w:rPr>
+          <w:rFonts w:eastAsiaTheme="minorEastAsia"/>
+          <w:bCs/>
+          <w:kern w:val="28"/>
+          <w:szCs w:val="24"/>
+        </w:rPr>
+        <w:t xml:space="preserve"> je zapsán</w:t>
+      </w:r>
+      <w:r>
+        <w:rPr>
+          <w:rFonts w:eastAsiaTheme="minorEastAsia"/>
+          <w:bCs/>
+          <w:kern w:val="28"/>
+          <w:szCs w:val="24"/>
+        </w:rPr>
+        <w:t xml:space="preserve"> výsledek do Historie nejlepších.</w:t>
+      </w:r>
+    </w:p>
+    <w:p>
+      <w:pPr>
+        <w:rPr>
+          <w:rFonts w:eastAsiaTheme="minorEastAsia"/>
+        </w:rPr>
+      </w:pPr>
+      <w:r>
+        <w:rPr>
+          <w:rFonts w:eastAsiaTheme="minorEastAsia"/>
+        </w:rPr>
+        <w:t>Hráči mají volbu hrát větší počet her za sebou, přičemž vyhraje hráč s větším skóre po všech odehraných hrách. V případě více her jsou individuální hry nazývány partiemi. Po odehrání všech partií se opět vypíše hlášení o vítězi.</w:t>
       </w:r>
     </w:p>
     <w:p>
@@ -3641,7 +3841,7 @@
         <w:rPr>
           <w:rFonts w:eastAsiaTheme="minorEastAsia"/>
         </w:rPr>
-        <w:t>Hrací plocha</w:t>
+        <w:t>Umělá inteligence</w:t>
       </w:r>
     </w:p>
     <w:p>
@@ -3661,19 +3861,126 @@
           <w:kern w:val="28"/>
           <w:szCs w:val="24"/>
         </w:rPr>
-        <w:t xml:space="preserve">Hrací plocha představuje jádro celé hry. V klasických Piškvorkách je obvykle tvořena papírem se čtverečkovanou sítí, avšak v této digitální verzi se vykresluje pomocí komponent Panel či </w:t>
-      </w:r>
-      <w:proofErr w:type="spellStart"/>
-      <w:r>
-        <w:rPr>
-          <w:rFonts w:eastAsiaTheme="minorEastAsia"/>
-          <w:bCs/>
-          <w:kern w:val="28"/>
-          <w:szCs w:val="24"/>
-        </w:rPr>
-        <w:t>PictureBox</w:t>
-      </w:r>
-      <w:proofErr w:type="spellEnd"/>
+        <w:t>Jednou z nejzajímavějších částí aplikace je implementace hry proti počítači, který disponuje třemi úrovněmi obtížnosti:</w:t>
+      </w:r>
+    </w:p>
+    <w:p>
+      <w:pPr>
+        <w:pStyle w:val="Nadpis3"/>
+      </w:pPr>
+      <w:r>
+        <w:t>Lehká obtížnost</w:t>
+      </w:r>
+    </w:p>
+    <w:p>
+      <w:pPr>
+        <w:pStyle w:val="Pokraovn"/>
+        <w:rPr>
+          <w:rFonts w:eastAsiaTheme="minorEastAsia"/>
+          <w:bCs/>
+          <w:kern w:val="28"/>
+          <w:szCs w:val="24"/>
+        </w:rPr>
+      </w:pPr>
+      <w:r>
+        <w:rPr>
+          <w:rFonts w:eastAsiaTheme="minorEastAsia"/>
+          <w:bCs/>
+          <w:kern w:val="28"/>
+          <w:szCs w:val="24"/>
+        </w:rPr>
+        <w:t>Počítač hraje poměrně náhodně</w:t>
+      </w:r>
+      <w:r>
+        <w:rPr>
+          <w:rFonts w:eastAsiaTheme="minorEastAsia"/>
+          <w:bCs/>
+          <w:kern w:val="28"/>
+          <w:szCs w:val="24"/>
+        </w:rPr>
+        <w:t>, avšak ne úplně. V </w:t>
+      </w:r>
+      <w:r>
+        <w:rPr>
+          <w:rFonts w:eastAsiaTheme="minorEastAsia"/>
+          <w:bCs/>
+          <w:kern w:val="28"/>
+          <w:szCs w:val="24"/>
+        </w:rPr>
+        <w:t>80 %</w:t>
+      </w:r>
+      <w:r>
+        <w:rPr>
+          <w:rFonts w:eastAsiaTheme="minorEastAsia"/>
+          <w:bCs/>
+          <w:kern w:val="28"/>
+          <w:szCs w:val="24"/>
+        </w:rPr>
+        <w:t xml:space="preserve"> případů</w:t>
+      </w:r>
+      <w:r>
+        <w:rPr>
+          <w:rFonts w:eastAsiaTheme="minorEastAsia"/>
+          <w:bCs/>
+          <w:kern w:val="28"/>
+          <w:szCs w:val="24"/>
+        </w:rPr>
+        <w:t xml:space="preserve"> </w:t>
+      </w:r>
+      <w:r>
+        <w:rPr>
+          <w:rFonts w:eastAsiaTheme="minorEastAsia"/>
+          <w:bCs/>
+          <w:kern w:val="28"/>
+          <w:szCs w:val="24"/>
+        </w:rPr>
+        <w:t xml:space="preserve">vybere </w:t>
+      </w:r>
+      <w:r>
+        <w:rPr>
+          <w:rFonts w:eastAsiaTheme="minorEastAsia"/>
+          <w:bCs/>
+          <w:kern w:val="28"/>
+          <w:szCs w:val="24"/>
+        </w:rPr>
+        <w:t>z N nejlepších</w:t>
+      </w:r>
+      <w:r>
+        <w:rPr>
+          <w:rFonts w:eastAsiaTheme="minorEastAsia"/>
+          <w:bCs/>
+          <w:kern w:val="28"/>
+          <w:szCs w:val="24"/>
+        </w:rPr>
+        <w:t xml:space="preserve"> svých</w:t>
+      </w:r>
+      <w:r>
+        <w:rPr>
+          <w:rFonts w:eastAsiaTheme="minorEastAsia"/>
+          <w:bCs/>
+          <w:kern w:val="28"/>
+          <w:szCs w:val="24"/>
+        </w:rPr>
+        <w:t xml:space="preserve"> </w:t>
+      </w:r>
+      <w:r>
+        <w:rPr>
+          <w:rFonts w:eastAsiaTheme="minorEastAsia"/>
+          <w:bCs/>
+          <w:kern w:val="28"/>
+          <w:szCs w:val="24"/>
+        </w:rPr>
+        <w:t xml:space="preserve">tahů, </w:t>
+      </w:r>
+      <w:r>
+        <w:rPr>
+          <w:rFonts w:eastAsiaTheme="minorEastAsia"/>
+          <w:bCs/>
+          <w:kern w:val="28"/>
+          <w:szCs w:val="24"/>
+        </w:rPr>
+        <w:t>které vyhodnocuje podle pár pravidel</w:t>
+      </w:r>
       <w:r>
         <w:rPr>
           <w:rFonts w:eastAsiaTheme="minorEastAsia"/>
@@ -3683,6 +3990,78 @@
         </w:rPr>
         <w:t>.</w:t>
       </w:r>
+      <w:r>
+        <w:rPr>
+          <w:rFonts w:eastAsiaTheme="minorEastAsia"/>
+          <w:bCs/>
+          <w:kern w:val="28"/>
+          <w:szCs w:val="24"/>
+        </w:rPr>
+        <w:t xml:space="preserve"> Ve zbylých </w:t>
+      </w:r>
+      <w:r>
+        <w:rPr>
+          <w:rFonts w:eastAsiaTheme="minorEastAsia"/>
+          <w:bCs/>
+          <w:kern w:val="28"/>
+          <w:szCs w:val="24"/>
+        </w:rPr>
+        <w:t>20 %</w:t>
+      </w:r>
+      <w:r>
+        <w:rPr>
+          <w:rFonts w:eastAsiaTheme="minorEastAsia"/>
+          <w:bCs/>
+          <w:kern w:val="28"/>
+          <w:szCs w:val="24"/>
+        </w:rPr>
+        <w:t xml:space="preserve"> n</w:t>
+      </w:r>
+      <w:r>
+        <w:rPr>
+          <w:rFonts w:eastAsiaTheme="minorEastAsia"/>
+          <w:bCs/>
+          <w:kern w:val="28"/>
+          <w:szCs w:val="24"/>
+        </w:rPr>
+        <w:t xml:space="preserve">enabízí výrazné </w:t>
+      </w:r>
+      <w:r>
+        <w:rPr>
+          <w:rFonts w:eastAsiaTheme="minorEastAsia"/>
+          <w:bCs/>
+          <w:kern w:val="28"/>
+          <w:szCs w:val="24"/>
+        </w:rPr>
+        <w:lastRenderedPageBreak/>
+        <w:t>strategické varianty</w:t>
+      </w:r>
+      <w:r>
+        <w:rPr>
+          <w:rFonts w:eastAsiaTheme="minorEastAsia"/>
+          <w:bCs/>
+          <w:kern w:val="28"/>
+          <w:szCs w:val="24"/>
+        </w:rPr>
+        <w:t xml:space="preserve"> a hraje náhodně. Celkově tato obtížnost</w:t>
+      </w:r>
+      <w:r>
+        <w:rPr>
+          <w:rFonts w:eastAsiaTheme="minorEastAsia"/>
+          <w:bCs/>
+          <w:kern w:val="28"/>
+          <w:szCs w:val="24"/>
+        </w:rPr>
+        <w:t xml:space="preserve"> slouží spíše pro seznámení s hrou.</w:t>
+      </w:r>
+    </w:p>
+    <w:p>
+      <w:pPr>
+        <w:pStyle w:val="Nadpis3"/>
+      </w:pPr>
+      <w:r>
+        <w:t>Střední obtížnost</w:t>
+      </w:r>
     </w:p>
     <w:p>
       <w:pPr>
@@ -3701,7 +4080,51 @@
           <w:kern w:val="28"/>
           <w:szCs w:val="24"/>
         </w:rPr>
-        <w:t>Responzivní design: Rozměry hrací plochy lze dynamicky měnit podle velikosti hlavního okna. Uživatel si v nastavení může zvolit, kolik polí bude hrací plocha obsahovat (např. 15×15, 20×20 atp.).</w:t>
+        <w:t>Algoritmus vyhodnocuje několik tahů dopředu</w:t>
+      </w:r>
+      <w:r>
+        <w:rPr>
+          <w:rFonts w:eastAsiaTheme="minorEastAsia"/>
+          <w:bCs/>
+          <w:kern w:val="28"/>
+          <w:szCs w:val="24"/>
+        </w:rPr>
+        <w:t xml:space="preserve"> i přestože nepoužívá </w:t>
+      </w:r>
+      <w:r>
+        <w:rPr>
+          <w:rFonts w:eastAsiaTheme="minorEastAsia"/>
+          <w:bCs/>
+          <w:kern w:val="28"/>
+          <w:szCs w:val="24"/>
+        </w:rPr>
+        <w:t xml:space="preserve">Minimax s </w:t>
+      </w:r>
+      <w:r>
+        <w:rPr>
+          <w:rFonts w:eastAsiaTheme="minorEastAsia"/>
+          <w:bCs/>
+          <w:kern w:val="28"/>
+          <w:szCs w:val="24"/>
+        </w:rPr>
+        <w:t>algoritmus</w:t>
+      </w:r>
+      <w:r>
+        <w:rPr>
+          <w:rFonts w:eastAsiaTheme="minorEastAsia"/>
+          <w:bCs/>
+          <w:kern w:val="28"/>
+          <w:szCs w:val="24"/>
+        </w:rPr>
+        <w:t>. Počítač se pokouší bránit, pokud hrozí rychlá prohra, a zároveň útočí, pokud vidí možnost vytvořit čtyřku, která následně přeroste v pět v řadě.</w:t>
+      </w:r>
+    </w:p>
+    <w:p>
+      <w:pPr>
+        <w:pStyle w:val="Nadpis3"/>
+      </w:pPr>
+      <w:r>
+        <w:t>Těžká obtížnost</w:t>
       </w:r>
     </w:p>
     <w:p>
@@ -3721,7 +4144,25 @@
           <w:kern w:val="28"/>
           <w:szCs w:val="24"/>
         </w:rPr>
-        <w:t>Délka výherní řady: Standardně je požadováno spojení pěti symbolů (tzv. „pět v řadě“). Nicméně aplikace umožňuje tuto hodnotu libovolně změnit, takže lze hrát jak klasické Piškvorky (5 v řadě), tak například pravidla Gomoku (kde se obvykle hraje také na pět v řadě, ale s jinými strategickými nuancemi).</w:t>
+        <w:t>Rozšířená verze strategického algoritmu</w:t>
+      </w:r>
+      <w:r>
+        <w:rPr>
+          <w:rFonts w:eastAsiaTheme="minorEastAsia"/>
+          <w:bCs/>
+          <w:kern w:val="28"/>
+          <w:szCs w:val="24"/>
+        </w:rPr>
+        <w:t xml:space="preserve">. </w:t>
+      </w:r>
+      <w:r>
+        <w:rPr>
+          <w:rFonts w:eastAsiaTheme="minorEastAsia"/>
+          <w:bCs/>
+          <w:kern w:val="28"/>
+          <w:szCs w:val="24"/>
+        </w:rPr>
+        <w:t>Snaží se obsadit klíčové pozice na hrací ploše a blokovat potencionální výhry hráče. Vzhledem k omezené velikosti hrací desky a nutnosti držet plynulý chod aplikace se však volí kompromis mezi hloubkou analýzy a rychlostí odezvy.</w:t>
       </w:r>
     </w:p>
     <w:p>
@@ -3741,1359 +4182,362 @@
           <w:kern w:val="28"/>
           <w:szCs w:val="24"/>
         </w:rPr>
-        <w:t>Implementace hrací plochy sestává z:</w:t>
+        <w:t>Díky těmto variantám obtížností je aplikace vhodná pro široké spektrum uživatelů, od začátečníků až po pokročilé hráče. Všechny obtížnosti byly testovány proti lidským hráčům i proti sobě navzájem (střední proti těžké, lehká proti střední) a bylo ověřeno, že umělá inteligence reaguje různorodě a dle očekávání.</w:t>
+      </w:r>
+    </w:p>
+    <w:p>
+      <w:pPr>
+        <w:rPr>
+          <w:rFonts w:eastAsiaTheme="minorEastAsia"/>
+        </w:rPr>
+      </w:pPr>
+      <w:r>
+        <w:rPr>
+          <w:rFonts w:eastAsiaTheme="minorEastAsia"/>
+        </w:rPr>
+        <w:t>Algoritmus pro AI:</w:t>
+      </w:r>
+    </w:p>
+    <w:p>
+      <w:pPr>
+        <w:rPr>
+          <w:rFonts w:eastAsiaTheme="minorEastAsia"/>
+        </w:rPr>
+      </w:pPr>
+      <w:r>
+        <w:rPr>
+          <w:rFonts w:eastAsiaTheme="minorEastAsia"/>
+        </w:rPr>
+        <w:t>//Obrázek</w:t>
+      </w:r>
+    </w:p>
+    <w:p>
+      <w:pPr>
+        <w:pStyle w:val="Nadpis2"/>
+      </w:pPr>
+      <w:r>
+        <w:t>Nastavení</w:t>
       </w:r>
     </w:p>
     <w:p>
       <w:pPr>
         <w:pStyle w:val="Pokraovn"/>
-        <w:rPr>
-          <w:rFonts w:eastAsiaTheme="minorEastAsia"/>
-          <w:bCs/>
-          <w:kern w:val="28"/>
-          <w:szCs w:val="24"/>
-        </w:rPr>
-      </w:pPr>
-      <w:r>
-        <w:rPr>
-          <w:rFonts w:eastAsiaTheme="minorEastAsia"/>
-          <w:bCs/>
-          <w:kern w:val="28"/>
-          <w:szCs w:val="24"/>
-        </w:rPr>
-        <w:t>Vykreslení mřížky – Každý řádek i sloupec je vykreslen tak, aby vznikaly čtvercové buňky.</w:t>
+      </w:pPr>
+      <w:r>
+        <w:t>Sekce nastavení je klíčovou součástí aplikace, která uživateli umožňuje přizpůsobit si hru podle vlastních preferencí. Kromě toho, že se v okně nastavení dají zvolit základní parametry (např. velikost hracího pole nebo počet symbolů nutných k výhře), může uživatel konfigurovat i:</w:t>
       </w:r>
     </w:p>
     <w:p>
       <w:pPr>
         <w:pStyle w:val="Pokraovn"/>
-        <w:rPr>
-          <w:rFonts w:eastAsiaTheme="minorEastAsia"/>
-          <w:bCs/>
-          <w:kern w:val="28"/>
-          <w:szCs w:val="24"/>
-        </w:rPr>
-      </w:pPr>
-      <w:r>
-        <w:rPr>
-          <w:rFonts w:eastAsiaTheme="minorEastAsia"/>
-          <w:bCs/>
-          <w:kern w:val="28"/>
-          <w:szCs w:val="24"/>
-        </w:rPr>
-        <w:t>Interakce s uživatelem – Při kliknutí myší do určitého pole je vyhodnoceno, kam uživatel klikl, a do příslušné buňky je vykreslen symbol hráče (např. křížek či kolečko).</w:t>
+      </w:pPr>
+      <w:r>
+        <w:t>Typ a barvu hracích symbolů (křížky a kolečka vs. jiné tvary),</w:t>
+      </w:r>
+    </w:p>
+    <w:p>
+      <w:r>
+        <w:t>Zda se jedná o hru proti počítači,</w:t>
+      </w:r>
+    </w:p>
+    <w:p>
+      <w:pPr>
+        <w:pStyle w:val="Pokraovn"/>
+      </w:pPr>
+      <w:r>
+        <w:t>Obtížnost hry při hře proti počítači (lehká, střední, těžká),</w:t>
+      </w:r>
+    </w:p>
+    <w:p>
+      <w:r>
+        <w:t>Počet kol hry.</w:t>
+      </w:r>
+    </w:p>
+    <w:p>
+      <w:pPr>
+        <w:pStyle w:val="Pokraovn"/>
+      </w:pPr>
+      <w:r>
+        <w:t>Z programátorského pohledu je sekce nastavení řešena</w:t>
+      </w:r>
+      <w:r>
+        <w:t xml:space="preserve"> </w:t>
+      </w:r>
+      <w:r>
+        <w:t>jako dialogové okno (SettingsForm), kde uživatel volby potvrdí tlačítkem „</w:t>
+      </w:r>
+      <w:r>
+        <w:t>Ok</w:t>
+      </w:r>
+      <w:r>
+        <w:t xml:space="preserve">,“ Nastavení </w:t>
+      </w:r>
+      <w:r>
+        <w:t xml:space="preserve">se vždy zapíše </w:t>
+      </w:r>
+      <w:r>
+        <w:lastRenderedPageBreak/>
+        <w:t xml:space="preserve">do třídy GameSettings, která se vždy při zavírání aplikace zapíše do datového souboru pro zachování posledního nastavení. </w:t>
+      </w:r>
+      <w:r>
+        <w:t xml:space="preserve">Díky tomuto řešení </w:t>
+      </w:r>
+      <w:r>
+        <w:t>může uživatel zachovat své nastavení i po zavření a opětovném otevření aplikace.</w:t>
       </w:r>
     </w:p>
     <w:p>
       <w:pPr>
         <w:pStyle w:val="Nadpis2"/>
-        <w:rPr>
-          <w:rFonts w:eastAsiaTheme="minorEastAsia"/>
-        </w:rPr>
-      </w:pPr>
-      <w:r>
-        <w:rPr>
-          <w:rFonts w:eastAsiaTheme="minorEastAsia"/>
-        </w:rPr>
+      </w:pPr>
+      <w:r>
+        <w:t>Historie nejlepších</w:t>
+      </w:r>
+    </w:p>
+    <w:p>
+      <w:pPr>
+        <w:pStyle w:val="Pokraovn"/>
+      </w:pPr>
+      <w:r>
+        <w:t>Aplikace obsahuje tabulku 10 nejlepších hráčů, která je motivací k neustálému zlepšování a dává hře další soutěžní rozměr.</w:t>
+      </w:r>
+      <w:r>
+        <w:t xml:space="preserve"> Záznamy se však uchovávají pouze z her proti počítači, aby se předešlo podvádění.</w:t>
+      </w:r>
+      <w:r>
+        <w:t xml:space="preserve"> Tato tabulka se nazývá „Historie nejlepších“ a uchovává:</w:t>
+      </w:r>
+    </w:p>
+    <w:p>
+      <w:pPr>
+        <w:pStyle w:val="Pokraovn"/>
+      </w:pPr>
+      <w:r>
+        <w:t>Jméno hráče (či přezdívku),</w:t>
+      </w:r>
+    </w:p>
+    <w:p>
+      <w:pPr>
+        <w:pStyle w:val="Pokraovn"/>
+      </w:pPr>
+      <w:r>
+        <w:t>Výsledné skóre</w:t>
+      </w:r>
+      <w:r>
+        <w:t>,</w:t>
+      </w:r>
+    </w:p>
+    <w:p>
+      <w:pPr>
+        <w:pStyle w:val="Pokraovn"/>
+      </w:pPr>
+      <w:r>
+        <w:t>Výhry,</w:t>
+      </w:r>
+    </w:p>
+    <w:p>
+      <w:pPr>
+        <w:pStyle w:val="Pokraovn"/>
+      </w:pPr>
+      <w:r>
+        <w:t>Prohry,</w:t>
+      </w:r>
+    </w:p>
+    <w:p>
+      <w:r>
+        <w:t>Výhry v %,</w:t>
+      </w:r>
+    </w:p>
+    <w:p>
+      <w:r>
+        <w:t>Počet tahů k výhř</w:t>
+      </w:r>
+      <w:r>
+        <w:t>e</w:t>
+      </w:r>
+    </w:p>
+    <w:p>
+      <w:pPr>
+        <w:pStyle w:val="Pokraovn"/>
+      </w:pPr>
+      <w:r>
+        <w:t>Dat</w:t>
+      </w:r>
+      <w:r>
+        <w:t>ová</w:t>
+      </w:r>
+      <w:r>
+        <w:t xml:space="preserve"> struktura – Ukládání výsledků probíhá do samostatné třídy (např. BestScoreRecord), která má atribut</w:t>
+      </w:r>
+      <w:r>
+        <w:t>y.</w:t>
+      </w:r>
+    </w:p>
+    <w:p>
+      <w:pPr>
+        <w:pStyle w:val="Pokraovn"/>
+      </w:pPr>
+      <w:r>
+        <w:t>Seřazení záznamů – Při přidání nového záznamu se tabulka setřídí podle v sestupném pořadí. Pokud je tabulka plná (10 záznamů) a nový záznam má vyšší bodový zisk než nejnižší v tabulce, je nejnižší odstraněn.</w:t>
+      </w:r>
+    </w:p>
+    <w:p>
+      <w:pPr>
+        <w:pStyle w:val="Pokraovn"/>
+      </w:pPr>
+      <w:r>
+        <w:t>Způsob uložení – Jednodušší variantou je ukládání do textového souboru</w:t>
+      </w:r>
+      <w:r>
+        <w:t>, v tomto případě do</w:t>
+      </w:r>
+      <w:r>
+        <w:t xml:space="preserve"> XML. </w:t>
+      </w:r>
+      <w:r>
+        <w:t>Tento formát však není šifrovaný a umožňuje tak přepisování dat běžným uživatelem. K zabezpečení záznamů jsou data zapsána do souboru datového typu, který nejde běžně uživatelem zobrazit či upravit.</w:t>
+      </w:r>
+    </w:p>
+    <w:p>
+      <w:pPr>
+        <w:pStyle w:val="Pokraovn"/>
+      </w:pPr>
+      <w:r>
+        <w:t xml:space="preserve">Uživatelům se tabulka zobrazuje v okně aplikace formou tabulky </w:t>
+      </w:r>
+      <w:r>
+        <w:t>pomocí komponenty DataGridView</w:t>
+      </w:r>
+      <w:r>
+        <w:t>, v níž lze proklikem nebo přehledným zobrazením sledovat, kdo momentálně vede žebříček.</w:t>
+      </w:r>
+    </w:p>
+    <w:p>
+      <w:pPr>
+        <w:pStyle w:val="Nadpis2"/>
+      </w:pPr>
+      <w:r>
         <w:lastRenderedPageBreak/>
-        <w:t>Hrací symboly</w:t>
+        <w:t>Uložení a nahrání hry</w:t>
       </w:r>
     </w:p>
     <w:p>
       <w:pPr>
         <w:pStyle w:val="Pokraovn"/>
-        <w:rPr>
-          <w:rFonts w:eastAsiaTheme="minorEastAsia"/>
-          <w:bCs/>
-          <w:kern w:val="28"/>
-          <w:szCs w:val="24"/>
-        </w:rPr>
-      </w:pPr>
-      <w:r>
-        <w:rPr>
-          <w:rFonts w:eastAsiaTheme="minorEastAsia"/>
-          <w:bCs/>
-          <w:kern w:val="28"/>
-          <w:szCs w:val="24"/>
-        </w:rPr>
-        <w:t>V piškvorkách rozlišujeme nejčastěji křížky (X) a kroužky (O). V této aplikaci jsou symboly reprezentovány grafickými objekty, které se kreslí podle souřadnic kliknutí. Uživatel si přitom může:</w:t>
+      </w:pPr>
+      <w:r>
+        <w:t>Při implementaci funkce uložení a nahrání hry v C# Windows Forms se často využívají zabudované dialogy pro práci se soubory – tedy OpenFileDialog (pro načítání) a SaveFileDialog (pro ukládání). Tyto dialogy poskytují komfortní uživatelské rozhraní pro volbu názvu i umístění souboru, aniž by bylo nutné ručně psát cestu na disku.</w:t>
       </w:r>
     </w:p>
     <w:p>
       <w:pPr>
         <w:pStyle w:val="Pokraovn"/>
-        <w:rPr>
-          <w:rFonts w:eastAsiaTheme="minorEastAsia"/>
-          <w:bCs/>
-          <w:kern w:val="28"/>
-          <w:szCs w:val="24"/>
-        </w:rPr>
-      </w:pPr>
-      <w:r>
-        <w:rPr>
-          <w:rFonts w:eastAsiaTheme="minorEastAsia"/>
-          <w:bCs/>
-          <w:kern w:val="28"/>
-          <w:szCs w:val="24"/>
-        </w:rPr>
-        <w:t>Změnit typ symbolu – Může zvolit např. jiné tvary nebo barvy, pokud k tomu chce dodat hře osobní styl.</w:t>
+      </w:pPr>
+      <w:r>
+        <w:t>SaveFileDialog se v aplikaci vyvolá v okamžiku, kdy uživatel potřebuje uložit rozehranou partii. Ve vybraném dialogu zvolí adresář a název souboru, do nějž se zapíšou všechna důležitá data o stavu hry (konkrétně rozložení symbolů na herní ploše, aktuální hráč, velikost hracího pole a další herní nastavení).</w:t>
       </w:r>
     </w:p>
     <w:p>
       <w:pPr>
         <w:pStyle w:val="Pokraovn"/>
-        <w:rPr>
-          <w:rFonts w:eastAsiaTheme="minorEastAsia"/>
-          <w:bCs/>
-          <w:kern w:val="28"/>
-          <w:szCs w:val="24"/>
-        </w:rPr>
-      </w:pPr>
-      <w:r>
-        <w:rPr>
-          <w:rFonts w:eastAsiaTheme="minorEastAsia"/>
-          <w:bCs/>
-          <w:kern w:val="28"/>
-          <w:szCs w:val="24"/>
-        </w:rPr>
-        <w:t>Změnit velikost symbolu – V nastavení aplikace lze regulovat velikost a tloušťku tahů.</w:t>
+      </w:pPr>
+      <w:r>
+        <w:t>OpenFileDialog umožňuje uživateli vybrat soubor, z něhož se načte dříve uložená hra. Aplikace následně zvolený soubor otevře, přečte z něj potřebné hodnoty a podle toho zrekonstruuje herní pole i všechny ostatní parametry hry. Uživatel tak může plynule pokračovat v rozehraném duelu.</w:t>
       </w:r>
     </w:p>
     <w:p>
       <w:pPr>
         <w:pStyle w:val="Pokraovn"/>
-        <w:rPr>
-          <w:rFonts w:eastAsiaTheme="minorEastAsia"/>
-          <w:bCs/>
-          <w:kern w:val="28"/>
-          <w:szCs w:val="24"/>
-        </w:rPr>
-      </w:pPr>
-      <w:r>
-        <w:rPr>
-          <w:rFonts w:eastAsiaTheme="minorEastAsia"/>
-          <w:bCs/>
-          <w:kern w:val="28"/>
-          <w:szCs w:val="24"/>
-        </w:rPr>
-        <w:t xml:space="preserve">Z programátorského hlediska je symbol často uložen jako Enumerace (např. </w:t>
-      </w:r>
-      <w:proofErr w:type="spellStart"/>
-      <w:r>
-        <w:rPr>
-          <w:rFonts w:eastAsiaTheme="minorEastAsia"/>
-          <w:bCs/>
-          <w:kern w:val="28"/>
-          <w:szCs w:val="24"/>
-        </w:rPr>
-        <w:t>enum</w:t>
-      </w:r>
-      <w:proofErr w:type="spellEnd"/>
-      <w:r>
-        <w:rPr>
-          <w:rFonts w:eastAsiaTheme="minorEastAsia"/>
-          <w:bCs/>
-          <w:kern w:val="28"/>
-          <w:szCs w:val="24"/>
-        </w:rPr>
-        <w:t xml:space="preserve"> Symbol </w:t>
+      </w:pPr>
+      <w:r>
+        <w:t xml:space="preserve">Díky těmto dialogům je práce se soubory pro uživatele maximálně intuitivní, neboť se jedná o známé systémové okno, kde lze vybírat složky a soubory tak, jak je uživatel zvyklý z jiných programů. Volba formátu, do něhož se data ukládají, může být buď obyčejný textový (přípona .txt), strukturovaný formát (například .xml </w:t>
       </w:r>
       <w:proofErr w:type="gramStart"/>
       <w:r>
-        <w:rPr>
-          <w:rFonts w:eastAsiaTheme="minorEastAsia"/>
-          <w:bCs/>
-          <w:kern w:val="28"/>
-          <w:szCs w:val="24"/>
-        </w:rPr>
-        <w:t xml:space="preserve">{ </w:t>
-      </w:r>
-      <w:proofErr w:type="spellStart"/>
-      <w:r>
-        <w:rPr>
-          <w:rFonts w:eastAsiaTheme="minorEastAsia"/>
-          <w:bCs/>
-          <w:kern w:val="28"/>
-          <w:szCs w:val="24"/>
-        </w:rPr>
-        <w:t>None</w:t>
-      </w:r>
-      <w:proofErr w:type="spellEnd"/>
+        <w:t>nebo .json</w:t>
+      </w:r>
       <w:proofErr w:type="gramEnd"/>
       <w:r>
-        <w:rPr>
-          <w:rFonts w:eastAsiaTheme="minorEastAsia"/>
-          <w:bCs/>
-          <w:kern w:val="28"/>
-          <w:szCs w:val="24"/>
-        </w:rPr>
-        <w:t xml:space="preserve">, </w:t>
-      </w:r>
-      <w:proofErr w:type="spellStart"/>
-      <w:r>
-        <w:rPr>
-          <w:rFonts w:eastAsiaTheme="minorEastAsia"/>
-          <w:bCs/>
-          <w:kern w:val="28"/>
-          <w:szCs w:val="24"/>
-        </w:rPr>
-        <w:t>Cross</w:t>
-      </w:r>
-      <w:proofErr w:type="spellEnd"/>
-      <w:r>
-        <w:rPr>
-          <w:rFonts w:eastAsiaTheme="minorEastAsia"/>
-          <w:bCs/>
-          <w:kern w:val="28"/>
-          <w:szCs w:val="24"/>
-        </w:rPr>
-        <w:t xml:space="preserve">, </w:t>
-      </w:r>
-      <w:proofErr w:type="spellStart"/>
-      <w:r>
-        <w:rPr>
-          <w:rFonts w:eastAsiaTheme="minorEastAsia"/>
-          <w:bCs/>
-          <w:kern w:val="28"/>
-          <w:szCs w:val="24"/>
-        </w:rPr>
-        <w:t>Circle</w:t>
-      </w:r>
-      <w:proofErr w:type="spellEnd"/>
-      <w:r>
-        <w:rPr>
-          <w:rFonts w:eastAsiaTheme="minorEastAsia"/>
-          <w:bCs/>
-          <w:kern w:val="28"/>
-          <w:szCs w:val="24"/>
-        </w:rPr>
-        <w:t xml:space="preserve"> }) a při vykreslování se pak využije metoda Graphics.DrawLine nebo Graphics.DrawEllipse (dle konkrétní implementace).</w:t>
-      </w:r>
-      <w:r>
-        <w:rPr>
-          <w:rFonts w:eastAsiaTheme="minorEastAsia"/>
-          <w:bCs/>
-          <w:kern w:val="28"/>
-          <w:szCs w:val="24"/>
-        </w:rPr>
-        <w:t xml:space="preserve"> Tento způsob vykreslování byl zprvu používán, ale nakonec byl nahrazen </w:t>
-      </w:r>
-      <w:proofErr w:type="spellStart"/>
-      <w:r>
-        <w:rPr>
-          <w:rFonts w:eastAsiaTheme="minorEastAsia"/>
-          <w:bCs/>
-          <w:kern w:val="28"/>
-          <w:szCs w:val="24"/>
-        </w:rPr>
-        <w:t>Graphics.DrawSymbol</w:t>
-      </w:r>
-      <w:proofErr w:type="spellEnd"/>
-      <w:r>
-        <w:rPr>
-          <w:rFonts w:eastAsiaTheme="minorEastAsia"/>
-          <w:bCs/>
-          <w:kern w:val="28"/>
-          <w:szCs w:val="24"/>
-        </w:rPr>
-        <w:t xml:space="preserve">, což umožňuje vykreslování </w:t>
-      </w:r>
-      <w:proofErr w:type="spellStart"/>
-      <w:r>
-        <w:rPr>
-          <w:rFonts w:eastAsiaTheme="minorEastAsia"/>
-          <w:bCs/>
-          <w:kern w:val="28"/>
-          <w:szCs w:val="24"/>
-        </w:rPr>
-        <w:t>libovolých</w:t>
-      </w:r>
-      <w:proofErr w:type="spellEnd"/>
-      <w:r>
-        <w:rPr>
-          <w:rFonts w:eastAsiaTheme="minorEastAsia"/>
-          <w:bCs/>
-          <w:kern w:val="28"/>
-          <w:szCs w:val="24"/>
-        </w:rPr>
-        <w:t xml:space="preserve"> symbolů a usnadňuje nastavování vlastních herních symbolů pro uživatele.</w:t>
+        <w:t>), případně jakýkoli jiný, který vývojář uzná za vhodný. V souboru se kromě stavu herní plochy a nastavení obvykle ukládá i část nastavení aplikace, například obtížnost AI či velikost hracího pole.</w:t>
+      </w:r>
+    </w:p>
+    <w:p>
+      <w:pPr>
+        <w:pStyle w:val="Pokraovn"/>
+      </w:pPr>
+      <w:r>
+        <w:t>Celé řešení se soustředí na to, aby byla chráněna data uživatele – aplikace kontroluje, zda byl soubor vybrán platně, a pokud dojde k chybě (poškozený soubor, chybný formát apod.), zobrazí uživateli chybové hlášení s vysvětlením. Důležité je také počítat s možnou nekompatibilitou verzí – pokud se aplikační logika rozšíří o nové funkce, musí být zajištěn mechanismus, jak se k datům z dřívějších verzí přistupuje.</w:t>
+      </w:r>
+    </w:p>
+    <w:p>
+      <w:pPr>
+        <w:pStyle w:val="Pokraovn"/>
+      </w:pPr>
+      <w:r>
+        <w:t>Díky propojení SaveFileDialog a OpenFileDialog s uložením herního stavu do čitelného formátu získá uživatel přehled a volnost v tom, kam a jak často si hru ukládá. Zároveň se jedná o lehké a rychlé řešení, které nevyžaduje žádnou nadbytečnou infrastrukturu (např. databáze). Pro desktopovou aplikaci, jež má poskytnout jednoduchou možnost ukládání stavu, je tento přístup ideální.</w:t>
       </w:r>
     </w:p>
     <w:p>
       <w:pPr>
         <w:pStyle w:val="Nadpis2"/>
-        <w:rPr>
-          <w:rFonts w:eastAsiaTheme="minorEastAsia"/>
-        </w:rPr>
-      </w:pPr>
-      <w:r>
-        <w:rPr>
-          <w:rFonts w:eastAsiaTheme="minorEastAsia"/>
-        </w:rPr>
-        <w:t>Konec hry</w:t>
+      </w:pPr>
+      <w:r>
+        <w:lastRenderedPageBreak/>
+        <w:t>Demo</w:t>
       </w:r>
     </w:p>
     <w:p>
       <w:pPr>
         <w:pStyle w:val="Pokraovn"/>
-        <w:rPr>
-          <w:rFonts w:eastAsiaTheme="minorEastAsia"/>
-          <w:bCs/>
-          <w:kern w:val="28"/>
-          <w:szCs w:val="24"/>
-        </w:rPr>
-      </w:pPr>
-      <w:r>
-        <w:rPr>
-          <w:rFonts w:eastAsiaTheme="minorEastAsia"/>
-          <w:bCs/>
-          <w:kern w:val="28"/>
-          <w:szCs w:val="24"/>
-        </w:rPr>
-        <w:t>Ukončení hry v piškvorkách nastává ve chvíli, kdy:</w:t>
+      </w:pPr>
+      <w:r>
+        <w:t>Demo mód v tomto projektu slouží k automatickému přehrání hry, ve které se dva počítačoví hráči střídají v tazích. Hráč sleduje hru bez nutnosti zasahovat. Tento režim demonstruje schopnosti umělé inteligence a zároveň umožňuje vidět různé strategie v průběhu hry.</w:t>
       </w:r>
     </w:p>
     <w:p>
       <w:pPr>
         <w:pStyle w:val="Pokraovn"/>
-        <w:rPr>
-          <w:rFonts w:eastAsiaTheme="minorEastAsia"/>
-          <w:bCs/>
-          <w:kern w:val="28"/>
-          <w:szCs w:val="24"/>
-        </w:rPr>
-      </w:pPr>
-      <w:r>
-        <w:rPr>
-          <w:rFonts w:eastAsiaTheme="minorEastAsia"/>
-          <w:bCs/>
-          <w:kern w:val="28"/>
-          <w:szCs w:val="24"/>
-        </w:rPr>
-        <w:t>Někdo propojí požadovaný počet symbolů (např. 5) v řadě, a to horizontálně, vertikálně nebo diagonálně.</w:t>
-      </w:r>
-      <w:r>
-        <w:rPr>
-          <w:rFonts w:eastAsiaTheme="minorEastAsia"/>
-          <w:bCs/>
-          <w:kern w:val="28"/>
-          <w:szCs w:val="24"/>
-        </w:rPr>
-        <w:t xml:space="preserve"> Tento počet však lze nastavit.</w:t>
+      </w:pPr>
+      <w:r>
+        <w:t xml:space="preserve">Po kliknutí na tlačítko Demo v hlavním menu se </w:t>
+      </w:r>
+      <w:r>
+        <w:t>zobrazí formulář s běžnou hrací plochou</w:t>
+      </w:r>
+      <w:r>
+        <w:t>,</w:t>
+      </w:r>
+      <w:r>
+        <w:t xml:space="preserve"> na které se však po kliknutí uživatele odehraje hra dvou počítačů nastavených na lehkou obtížnost</w:t>
+      </w:r>
+      <w:r>
+        <w:t xml:space="preserve">. Po každém tahu je nastavena krátká prodleva, aby byl průběh hry přirozený a vizuálně přehledný. Hra pokračuje automaticky, dokud nenastane výhra nebo remíza, po které se </w:t>
+      </w:r>
+      <w:r>
+        <w:t xml:space="preserve">uživatel </w:t>
+      </w:r>
+      <w:r>
+        <w:t>vrát</w:t>
+      </w:r>
+      <w:r>
+        <w:t>í</w:t>
+      </w:r>
+      <w:r>
+        <w:t xml:space="preserve"> do menu.</w:t>
       </w:r>
     </w:p>
     <w:p>
       <w:pPr>
         <w:pStyle w:val="Pokraovn"/>
-        <w:rPr>
-          <w:rFonts w:eastAsiaTheme="minorEastAsia"/>
-          <w:bCs/>
-          <w:kern w:val="28"/>
-          <w:szCs w:val="24"/>
-        </w:rPr>
-      </w:pPr>
-      <w:r>
-        <w:rPr>
-          <w:rFonts w:eastAsiaTheme="minorEastAsia"/>
-          <w:bCs/>
-          <w:kern w:val="28"/>
-          <w:szCs w:val="24"/>
-        </w:rPr>
-        <w:t>Hráč položí poslední možný symbol na hrací plochu (v případě, že je hrací pole omezené a dojde k zaplnění).</w:t>
-      </w:r>
-    </w:p>
-    <w:p>
-      <w:pPr>
-        <w:pStyle w:val="Pokraovn"/>
-        <w:rPr>
-          <w:rFonts w:eastAsiaTheme="minorEastAsia"/>
-          <w:bCs/>
-          <w:kern w:val="28"/>
-          <w:szCs w:val="24"/>
-        </w:rPr>
-      </w:pPr>
-      <w:r>
-        <w:rPr>
-          <w:rFonts w:eastAsiaTheme="minorEastAsia"/>
-          <w:bCs/>
-          <w:kern w:val="28"/>
-          <w:szCs w:val="24"/>
-        </w:rPr>
-        <w:t>V rámci aplikace je tedy nutné po každém tahu:</w:t>
-      </w:r>
-    </w:p>
-    <w:p>
-      <w:pPr>
-        <w:pStyle w:val="Pokraovn"/>
-        <w:rPr>
-          <w:rFonts w:eastAsiaTheme="minorEastAsia"/>
-          <w:bCs/>
-          <w:kern w:val="28"/>
-          <w:szCs w:val="24"/>
-        </w:rPr>
-      </w:pPr>
-      <w:r>
-        <w:rPr>
-          <w:rFonts w:eastAsiaTheme="minorEastAsia"/>
-          <w:bCs/>
-          <w:kern w:val="28"/>
-          <w:szCs w:val="24"/>
-        </w:rPr>
-        <w:t>Zkontrolovat nově položený symbol (souřadnice X, Y) a spočítat, kolik symbolů stejného typu se nachází směrem doleva/doprava nebo nahoru/dolů, případně v diagonálních směrech.</w:t>
-      </w:r>
-    </w:p>
-    <w:p>
-      <w:pPr>
-        <w:pStyle w:val="Pokraovn"/>
-        <w:rPr>
-          <w:rFonts w:eastAsiaTheme="minorEastAsia"/>
-          <w:bCs/>
-          <w:kern w:val="28"/>
-          <w:szCs w:val="24"/>
-        </w:rPr>
-      </w:pPr>
-      <w:r>
-        <w:rPr>
-          <w:rFonts w:eastAsiaTheme="minorEastAsia"/>
-          <w:bCs/>
-          <w:kern w:val="28"/>
-          <w:szCs w:val="24"/>
-        </w:rPr>
-        <w:t>Pokud některý z těchto součtů dosáhne požadované délky (5 a více), hráč vyhrává.</w:t>
-      </w:r>
-    </w:p>
-    <w:p>
-      <w:pPr>
-        <w:pStyle w:val="Pokraovn"/>
-        <w:rPr>
-          <w:rFonts w:eastAsiaTheme="minorEastAsia"/>
-          <w:bCs/>
-          <w:kern w:val="28"/>
-          <w:szCs w:val="24"/>
-        </w:rPr>
-      </w:pPr>
-      <w:r>
-        <w:rPr>
-          <w:rFonts w:eastAsiaTheme="minorEastAsia"/>
-          <w:bCs/>
-          <w:kern w:val="28"/>
-          <w:szCs w:val="24"/>
-        </w:rPr>
-        <w:t>Při zaplnění hrací plochy bez výherce se vyhodnotí remíza.</w:t>
-      </w:r>
-      <w:r>
-        <w:rPr>
-          <w:rFonts w:eastAsiaTheme="minorEastAsia"/>
-          <w:bCs/>
-          <w:kern w:val="28"/>
-          <w:szCs w:val="24"/>
-        </w:rPr>
-        <w:t xml:space="preserve"> Pro kontrolu remízy se používá algoritmus, který nastaví proměnnou typu </w:t>
-      </w:r>
-      <w:proofErr w:type="spellStart"/>
-      <w:r>
-        <w:rPr>
-          <w:rFonts w:eastAsiaTheme="minorEastAsia"/>
-          <w:bCs/>
-          <w:kern w:val="28"/>
-          <w:szCs w:val="24"/>
-        </w:rPr>
-        <w:t>bool</w:t>
-      </w:r>
-      <w:proofErr w:type="spellEnd"/>
-      <w:r>
-        <w:rPr>
-          <w:rFonts w:eastAsiaTheme="minorEastAsia"/>
-          <w:bCs/>
-          <w:kern w:val="28"/>
-          <w:szCs w:val="24"/>
-        </w:rPr>
-        <w:t xml:space="preserve"> na </w:t>
-      </w:r>
-      <w:proofErr w:type="spellStart"/>
-      <w:proofErr w:type="gramStart"/>
-      <w:r>
-        <w:rPr>
-          <w:rFonts w:eastAsiaTheme="minorEastAsia"/>
-          <w:bCs/>
-          <w:kern w:val="28"/>
-          <w:szCs w:val="24"/>
-        </w:rPr>
-        <w:t>true</w:t>
-      </w:r>
-      <w:proofErr w:type="spellEnd"/>
-      <w:proofErr w:type="gramEnd"/>
-      <w:r>
-        <w:rPr>
-          <w:rFonts w:eastAsiaTheme="minorEastAsia"/>
-          <w:bCs/>
-          <w:kern w:val="28"/>
-          <w:szCs w:val="24"/>
-        </w:rPr>
-        <w:t xml:space="preserve"> pokud jeden z hráčů již nikde nemůže vytvořit požadovaný počet symbolů pro výhru.</w:t>
-      </w:r>
-    </w:p>
-    <w:p>
-      <w:pPr>
-        <w:pStyle w:val="Pokraovn"/>
-        <w:rPr>
-          <w:rFonts w:eastAsiaTheme="minorEastAsia"/>
-          <w:bCs/>
-          <w:kern w:val="28"/>
-          <w:szCs w:val="24"/>
-        </w:rPr>
-      </w:pPr>
-      <w:r>
-        <w:rPr>
-          <w:rFonts w:eastAsiaTheme="minorEastAsia"/>
-          <w:bCs/>
-          <w:kern w:val="28"/>
-          <w:szCs w:val="24"/>
-        </w:rPr>
-        <w:lastRenderedPageBreak/>
-        <w:t xml:space="preserve">Po určení výsledku hra zobrazí hlášení o vítězi a </w:t>
-      </w:r>
-      <w:r>
-        <w:rPr>
-          <w:rFonts w:eastAsiaTheme="minorEastAsia"/>
-          <w:bCs/>
-          <w:kern w:val="28"/>
-          <w:szCs w:val="24"/>
-        </w:rPr>
-        <w:t>pokud se jedná o hru proti počítači na těžkou obtížnost je zapsán</w:t>
-      </w:r>
-      <w:r>
-        <w:rPr>
-          <w:rFonts w:eastAsiaTheme="minorEastAsia"/>
-          <w:bCs/>
-          <w:kern w:val="28"/>
-          <w:szCs w:val="24"/>
-        </w:rPr>
-        <w:t xml:space="preserve"> výsledek do Historie nejlepších.</w:t>
-      </w:r>
-    </w:p>
-    <w:p>
-      <w:pPr>
-        <w:pStyle w:val="Nadpis2"/>
-        <w:rPr>
-          <w:rFonts w:eastAsiaTheme="minorEastAsia"/>
-        </w:rPr>
-      </w:pPr>
-      <w:r>
-        <w:rPr>
-          <w:rFonts w:eastAsiaTheme="minorEastAsia"/>
-        </w:rPr>
-        <w:t>Umělá inteligence</w:t>
-      </w:r>
-    </w:p>
-    <w:p>
-      <w:pPr>
-        <w:pStyle w:val="Pokraovn"/>
-        <w:rPr>
-          <w:rFonts w:eastAsiaTheme="minorEastAsia"/>
-          <w:bCs/>
-          <w:kern w:val="28"/>
-          <w:szCs w:val="24"/>
-        </w:rPr>
-      </w:pPr>
-      <w:r>
-        <w:rPr>
-          <w:rFonts w:eastAsiaTheme="minorEastAsia"/>
-          <w:bCs/>
-          <w:kern w:val="28"/>
-          <w:szCs w:val="24"/>
-        </w:rPr>
-        <w:t>Jednou z nejzajímavějších částí aplikace je implementace hry proti počítači, který disponuje třemi úrovněmi obtížnosti:</w:t>
-      </w:r>
-    </w:p>
-    <w:p>
-      <w:pPr>
-        <w:pStyle w:val="Nadpis3"/>
-      </w:pPr>
-      <w:r>
-        <w:t>Lehká obtížnost</w:t>
-      </w:r>
-    </w:p>
-    <w:p>
-      <w:pPr>
-        <w:pStyle w:val="Pokraovn"/>
-        <w:rPr>
-          <w:rFonts w:eastAsiaTheme="minorEastAsia"/>
-          <w:bCs/>
-          <w:kern w:val="28"/>
-          <w:szCs w:val="24"/>
-        </w:rPr>
-      </w:pPr>
-      <w:r>
-        <w:rPr>
-          <w:rFonts w:eastAsiaTheme="minorEastAsia"/>
-          <w:bCs/>
-          <w:kern w:val="28"/>
-          <w:szCs w:val="24"/>
-        </w:rPr>
-        <w:t>Počítač hraje poměrně náhodně</w:t>
-      </w:r>
-      <w:r>
-        <w:rPr>
-          <w:rFonts w:eastAsiaTheme="minorEastAsia"/>
-          <w:bCs/>
-          <w:kern w:val="28"/>
-          <w:szCs w:val="24"/>
-        </w:rPr>
-        <w:t>, avšak ne úplně. V </w:t>
-      </w:r>
-      <w:proofErr w:type="gramStart"/>
-      <w:r>
-        <w:rPr>
-          <w:rFonts w:eastAsiaTheme="minorEastAsia"/>
-          <w:bCs/>
-          <w:kern w:val="28"/>
-          <w:szCs w:val="24"/>
-        </w:rPr>
-        <w:t>80%</w:t>
-      </w:r>
-      <w:proofErr w:type="gramEnd"/>
-      <w:r>
-        <w:rPr>
-          <w:rFonts w:eastAsiaTheme="minorEastAsia"/>
-          <w:bCs/>
-          <w:kern w:val="28"/>
-          <w:szCs w:val="24"/>
-        </w:rPr>
-        <w:t xml:space="preserve"> případů</w:t>
-      </w:r>
-      <w:r>
-        <w:rPr>
-          <w:rFonts w:eastAsiaTheme="minorEastAsia"/>
-          <w:bCs/>
-          <w:kern w:val="28"/>
-          <w:szCs w:val="24"/>
-        </w:rPr>
-        <w:t xml:space="preserve"> </w:t>
-      </w:r>
-      <w:r>
-        <w:rPr>
-          <w:rFonts w:eastAsiaTheme="minorEastAsia"/>
-          <w:bCs/>
-          <w:kern w:val="28"/>
-          <w:szCs w:val="24"/>
-        </w:rPr>
-        <w:t xml:space="preserve">vybere </w:t>
-      </w:r>
-      <w:r>
-        <w:rPr>
-          <w:rFonts w:eastAsiaTheme="minorEastAsia"/>
-          <w:bCs/>
-          <w:kern w:val="28"/>
-          <w:szCs w:val="24"/>
-        </w:rPr>
-        <w:t>z N nejlepších</w:t>
-      </w:r>
-      <w:r>
-        <w:rPr>
-          <w:rFonts w:eastAsiaTheme="minorEastAsia"/>
-          <w:bCs/>
-          <w:kern w:val="28"/>
-          <w:szCs w:val="24"/>
-        </w:rPr>
-        <w:t xml:space="preserve"> svých</w:t>
-      </w:r>
-      <w:r>
-        <w:rPr>
-          <w:rFonts w:eastAsiaTheme="minorEastAsia"/>
-          <w:bCs/>
-          <w:kern w:val="28"/>
-          <w:szCs w:val="24"/>
-        </w:rPr>
-        <w:t xml:space="preserve"> </w:t>
-      </w:r>
-      <w:r>
-        <w:rPr>
-          <w:rFonts w:eastAsiaTheme="minorEastAsia"/>
-          <w:bCs/>
-          <w:kern w:val="28"/>
-          <w:szCs w:val="24"/>
-        </w:rPr>
-        <w:t xml:space="preserve">tahů, </w:t>
-      </w:r>
-      <w:r>
-        <w:rPr>
-          <w:rFonts w:eastAsiaTheme="minorEastAsia"/>
-          <w:bCs/>
-          <w:kern w:val="28"/>
-          <w:szCs w:val="24"/>
-        </w:rPr>
-        <w:t>které vyhodnocuje podle pár pravidel</w:t>
-      </w:r>
-      <w:r>
-        <w:rPr>
-          <w:rFonts w:eastAsiaTheme="minorEastAsia"/>
-          <w:bCs/>
-          <w:kern w:val="28"/>
-          <w:szCs w:val="24"/>
-        </w:rPr>
-        <w:t>.</w:t>
-      </w:r>
-      <w:r>
-        <w:rPr>
-          <w:rFonts w:eastAsiaTheme="minorEastAsia"/>
-          <w:bCs/>
-          <w:kern w:val="28"/>
-          <w:szCs w:val="24"/>
-        </w:rPr>
-        <w:t xml:space="preserve"> Ve zbylých </w:t>
-      </w:r>
-      <w:proofErr w:type="gramStart"/>
-      <w:r>
-        <w:rPr>
-          <w:rFonts w:eastAsiaTheme="minorEastAsia"/>
-          <w:bCs/>
-          <w:kern w:val="28"/>
-          <w:szCs w:val="24"/>
-        </w:rPr>
-        <w:t>20%</w:t>
-      </w:r>
-      <w:proofErr w:type="gramEnd"/>
-      <w:r>
-        <w:rPr>
-          <w:rFonts w:eastAsiaTheme="minorEastAsia"/>
-          <w:bCs/>
-          <w:kern w:val="28"/>
-          <w:szCs w:val="24"/>
-        </w:rPr>
-        <w:t xml:space="preserve"> n</w:t>
-      </w:r>
-      <w:r>
-        <w:rPr>
-          <w:rFonts w:eastAsiaTheme="minorEastAsia"/>
-          <w:bCs/>
-          <w:kern w:val="28"/>
-          <w:szCs w:val="24"/>
-        </w:rPr>
-        <w:t>enabízí výrazné strategické varianty</w:t>
-      </w:r>
-      <w:r>
-        <w:rPr>
-          <w:rFonts w:eastAsiaTheme="minorEastAsia"/>
-          <w:bCs/>
-          <w:kern w:val="28"/>
-          <w:szCs w:val="24"/>
-        </w:rPr>
-        <w:t xml:space="preserve"> a hraje náhodně. Celkově tato obtížnost</w:t>
-      </w:r>
-      <w:r>
-        <w:rPr>
-          <w:rFonts w:eastAsiaTheme="minorEastAsia"/>
-          <w:bCs/>
-          <w:kern w:val="28"/>
-          <w:szCs w:val="24"/>
-        </w:rPr>
-        <w:t xml:space="preserve"> slouží spíše pro seznámení s hrou.</w:t>
-      </w:r>
-    </w:p>
-    <w:p>
-      <w:pPr>
-        <w:pStyle w:val="Nadpis3"/>
-      </w:pPr>
-      <w:r>
-        <w:t>Střední obtížnost</w:t>
-      </w:r>
-    </w:p>
-    <w:p>
-      <w:pPr>
-        <w:pStyle w:val="Pokraovn"/>
-        <w:rPr>
-          <w:rFonts w:eastAsiaTheme="minorEastAsia"/>
-          <w:bCs/>
-          <w:kern w:val="28"/>
-          <w:szCs w:val="24"/>
-        </w:rPr>
-      </w:pPr>
-      <w:r>
-        <w:rPr>
-          <w:rFonts w:eastAsiaTheme="minorEastAsia"/>
-          <w:bCs/>
-          <w:kern w:val="28"/>
-          <w:szCs w:val="24"/>
-        </w:rPr>
-        <w:t>Algoritmus vyhodnocuje několik tahů dopředu</w:t>
-      </w:r>
-      <w:r>
-        <w:rPr>
-          <w:rFonts w:eastAsiaTheme="minorEastAsia"/>
-          <w:bCs/>
-          <w:kern w:val="28"/>
-          <w:szCs w:val="24"/>
-        </w:rPr>
-        <w:t xml:space="preserve"> i přestože nepoužívá </w:t>
-      </w:r>
-      <w:r>
-        <w:rPr>
-          <w:rFonts w:eastAsiaTheme="minorEastAsia"/>
-          <w:bCs/>
-          <w:kern w:val="28"/>
-          <w:szCs w:val="24"/>
-        </w:rPr>
-        <w:t xml:space="preserve">Minimax s </w:t>
-      </w:r>
-      <w:r>
-        <w:rPr>
-          <w:rFonts w:eastAsiaTheme="minorEastAsia"/>
-          <w:bCs/>
-          <w:kern w:val="28"/>
-          <w:szCs w:val="24"/>
-        </w:rPr>
-        <w:t>algoritmus</w:t>
-      </w:r>
-      <w:r>
-        <w:rPr>
-          <w:rFonts w:eastAsiaTheme="minorEastAsia"/>
-          <w:bCs/>
-          <w:kern w:val="28"/>
-          <w:szCs w:val="24"/>
-        </w:rPr>
-        <w:t>. Počítač se pokouší bránit, pokud hrozí rychlá prohra, a zároveň útočí, pokud vidí možnost vytvořit čtyřku, která následně přeroste v pět v řadě.</w:t>
-      </w:r>
-    </w:p>
-    <w:p>
-      <w:pPr>
-        <w:pStyle w:val="Nadpis3"/>
-      </w:pPr>
-      <w:r>
-        <w:t>Těžká obtížnost</w:t>
-      </w:r>
-    </w:p>
-    <w:p>
-      <w:pPr>
-        <w:pStyle w:val="Pokraovn"/>
-        <w:rPr>
-          <w:rFonts w:eastAsiaTheme="minorEastAsia"/>
-          <w:bCs/>
-          <w:kern w:val="28"/>
-          <w:szCs w:val="24"/>
-        </w:rPr>
-      </w:pPr>
-      <w:r>
-        <w:rPr>
-          <w:rFonts w:eastAsiaTheme="minorEastAsia"/>
-          <w:bCs/>
-          <w:kern w:val="28"/>
-          <w:szCs w:val="24"/>
-        </w:rPr>
-        <w:t>Rozšířená verze strategického algoritmu</w:t>
-      </w:r>
-      <w:r>
-        <w:rPr>
-          <w:rFonts w:eastAsiaTheme="minorEastAsia"/>
-          <w:bCs/>
-          <w:kern w:val="28"/>
-          <w:szCs w:val="24"/>
-        </w:rPr>
-        <w:t xml:space="preserve">. </w:t>
-      </w:r>
-      <w:r>
-        <w:rPr>
-          <w:rFonts w:eastAsiaTheme="minorEastAsia"/>
-          <w:bCs/>
-          <w:kern w:val="28"/>
-          <w:szCs w:val="24"/>
-        </w:rPr>
-        <w:t>Snaží se obsadit klíčové pozice na hrací ploše a blokovat potencionální výhry hráče. Vzhledem k omezené velikosti hrací desky a nutnosti držet plynulý chod aplikace se však volí kompromis mezi hloubkou analýzy a rychlostí odezvy.</w:t>
-      </w:r>
-    </w:p>
-    <w:p>
-      <w:pPr>
-        <w:pStyle w:val="Pokraovn"/>
-        <w:rPr>
-          <w:rFonts w:eastAsiaTheme="minorEastAsia"/>
-          <w:bCs/>
-          <w:kern w:val="28"/>
-          <w:szCs w:val="24"/>
-        </w:rPr>
-      </w:pPr>
-      <w:r>
-        <w:rPr>
-          <w:rFonts w:eastAsiaTheme="minorEastAsia"/>
-          <w:bCs/>
-          <w:kern w:val="28"/>
-          <w:szCs w:val="24"/>
-        </w:rPr>
-        <w:t>Díky těmto variantám obtížností je aplikace vhodná pro široké spektrum uživatelů, od začátečníků až po pokročilé hráče. Všechny obtížnosti byly testovány proti lidským hráčům i proti sobě navzájem (střední proti těžké, lehká proti střední) a bylo ověřeno, že umělá inteligence reaguje různorodě a dle očekávání.</w:t>
-      </w:r>
-    </w:p>
-    <w:p>
-      <w:pPr>
-        <w:pStyle w:val="Nadpis2"/>
-      </w:pPr>
-      <w:r>
-        <w:t>Nastavení</w:t>
-      </w:r>
-    </w:p>
-    <w:p>
-      <w:pPr>
-        <w:pStyle w:val="Pokraovn"/>
-      </w:pPr>
-      <w:r>
-        <w:t xml:space="preserve">Sekce nastavení (angl. </w:t>
-      </w:r>
-      <w:proofErr w:type="spellStart"/>
-      <w:r>
-        <w:t>Settings</w:t>
-      </w:r>
-      <w:proofErr w:type="spellEnd"/>
-      <w:r>
-        <w:t>) je klíčovou součástí aplikace, která uživateli umožňuje přizpůsobit si hru podle vlastních preferencí. Kromě toho, že se v okně nastavení dají zvolit základní parametry (např. velikost hracího pole nebo počet symbolů nutných k výhře), může uživatel typicky konfigurovat i:</w:t>
-      </w:r>
-    </w:p>
-    <w:p>
-      <w:pPr>
-        <w:pStyle w:val="Pokraovn"/>
-      </w:pPr>
-      <w:r>
-        <w:lastRenderedPageBreak/>
-        <w:t>Způsob zobrazení (např. světlý/tmavý režim),</w:t>
-      </w:r>
-    </w:p>
-    <w:p>
-      <w:pPr>
-        <w:pStyle w:val="Pokraovn"/>
-      </w:pPr>
-      <w:r>
-        <w:t>Typ a barvu hracích symbolů (křížky a kolečka vs. jiné tvary),</w:t>
-      </w:r>
-    </w:p>
-    <w:p>
-      <w:pPr>
-        <w:pStyle w:val="Pokraovn"/>
-      </w:pPr>
-      <w:r>
-        <w:t>Obtížnost hry při hře proti počítači (lehká, střední, těžká),</w:t>
-      </w:r>
-    </w:p>
-    <w:p>
-      <w:pPr>
-        <w:pStyle w:val="Pokraovn"/>
-      </w:pPr>
-      <w:r>
-        <w:t>Zvukové efekty (zapnout/vypnout).</w:t>
-      </w:r>
-    </w:p>
-    <w:p>
-      <w:pPr>
-        <w:pStyle w:val="Pokraovn"/>
-      </w:pPr>
-      <w:r>
-        <w:t>Architektura nastavení</w:t>
-      </w:r>
-    </w:p>
-    <w:p>
-      <w:pPr>
-        <w:pStyle w:val="Pokraovn"/>
-      </w:pPr>
-      <w:r>
-        <w:t>Z programátorského pohledu je sekce nastavení často řešena buď jako dialogové okno (</w:t>
-      </w:r>
-      <w:proofErr w:type="spellStart"/>
-      <w:r>
-        <w:t>SettingsForm</w:t>
-      </w:r>
-      <w:proofErr w:type="spellEnd"/>
-      <w:r>
-        <w:t>), kde uživatel volby potvrdí tlačítkem „Uložit,“ anebo jako samostatná třída (</w:t>
-      </w:r>
-      <w:proofErr w:type="spellStart"/>
-      <w:r>
-        <w:t>SettingsManager</w:t>
-      </w:r>
-      <w:proofErr w:type="spellEnd"/>
-      <w:r>
-        <w:t>), která spravuje zvolená nastavení a předává je dalším částem aplikace. Nastavení můžou být ukládána do:</w:t>
-      </w:r>
-    </w:p>
-    <w:p>
-      <w:pPr>
-        <w:pStyle w:val="Pokraovn"/>
-      </w:pPr>
-      <w:r>
-        <w:t>Konfiguračního souboru (</w:t>
-      </w:r>
-      <w:proofErr w:type="spellStart"/>
-      <w:r>
-        <w:t>App.config</w:t>
-      </w:r>
-      <w:proofErr w:type="spellEnd"/>
-      <w:r>
-        <w:t>),</w:t>
-      </w:r>
-    </w:p>
-    <w:p>
-      <w:pPr>
-        <w:pStyle w:val="Pokraovn"/>
-      </w:pPr>
-      <w:r>
-        <w:t>Databáze (pokud aplikace vyžaduje složitější správu dat),</w:t>
-      </w:r>
-    </w:p>
-    <w:p>
-      <w:pPr>
-        <w:pStyle w:val="Pokraovn"/>
-      </w:pPr>
-      <w:r>
-        <w:t>Registry systému Windows (používané spíše výjimečně),</w:t>
-      </w:r>
-    </w:p>
-    <w:p>
-      <w:pPr>
-        <w:pStyle w:val="Pokraovn"/>
-      </w:pPr>
-      <w:r>
-        <w:t>Vlastního .</w:t>
-      </w:r>
-      <w:proofErr w:type="spellStart"/>
-      <w:r>
-        <w:t>ini</w:t>
-      </w:r>
-      <w:proofErr w:type="spellEnd"/>
-      <w:proofErr w:type="gramStart"/>
-      <w:r>
-        <w:t>/.</w:t>
-      </w:r>
-      <w:proofErr w:type="spellStart"/>
-      <w:r>
-        <w:t>json</w:t>
-      </w:r>
-      <w:proofErr w:type="spellEnd"/>
-      <w:proofErr w:type="gramEnd"/>
-      <w:r>
-        <w:t xml:space="preserve"> souboru v uživatelském profilu.</w:t>
-      </w:r>
-    </w:p>
-    <w:p>
-      <w:pPr>
-        <w:pStyle w:val="Pokraovn"/>
-      </w:pPr>
-      <w:r>
-        <w:t>Díky tomuto řešení je možné nastavení trvale uchovat a při dalším spuštění aplikace obnovit v dříve zvolených parametrech.</w:t>
-      </w:r>
-    </w:p>
-    <w:p>
-      <w:pPr>
-        <w:pStyle w:val="Pokraovn"/>
-      </w:pPr>
-    </w:p>
-    <w:p>
-      <w:pPr>
-        <w:pStyle w:val="Nadpis2"/>
-      </w:pPr>
-      <w:r>
-        <w:t>Historie nejlepších</w:t>
-      </w:r>
-    </w:p>
-    <w:p>
-      <w:pPr>
-        <w:pStyle w:val="Pokraovn"/>
-      </w:pPr>
-      <w:r>
-        <w:t>Aplikace obsahuje tabulku 10 nejlepších hráčů, která je motivací k neustálému zlepšování a dává hře další soutěžní rozměr. Tato tabulka se nazývá „Historie nejlepších“ a uchovává:</w:t>
-      </w:r>
-    </w:p>
-    <w:p>
-      <w:pPr>
-        <w:pStyle w:val="Pokraovn"/>
-      </w:pPr>
-      <w:r>
-        <w:t>Jméno hráče (či přezdívku),</w:t>
-      </w:r>
-    </w:p>
-    <w:p>
-      <w:pPr>
-        <w:pStyle w:val="Pokraovn"/>
-      </w:pPr>
-      <w:r>
-        <w:t>Výsledné skóre</w:t>
-      </w:r>
-      <w:r>
-        <w:t>,</w:t>
-      </w:r>
-    </w:p>
-    <w:p>
-      <w:pPr>
-        <w:pStyle w:val="Pokraovn"/>
-      </w:pPr>
-      <w:r>
-        <w:t>Výhry,</w:t>
-      </w:r>
-    </w:p>
-    <w:p>
-      <w:pPr>
-        <w:pStyle w:val="Pokraovn"/>
-      </w:pPr>
-      <w:r>
-        <w:t>Prohry,</w:t>
-      </w:r>
-    </w:p>
-    <w:p>
-      <w:r>
-        <w:t>Výhry v %,</w:t>
-      </w:r>
-    </w:p>
-    <w:p>
-      <w:r>
-        <w:t>Počet tahů k </w:t>
-      </w:r>
-      <w:proofErr w:type="spellStart"/>
-      <w:r>
-        <w:t>výhř</w:t>
-      </w:r>
-      <w:proofErr w:type="spellEnd"/>
-    </w:p>
-    <w:p>
-      <w:pPr>
-        <w:pStyle w:val="Pokraovn"/>
-      </w:pPr>
-      <w:r>
-        <w:lastRenderedPageBreak/>
-        <w:t xml:space="preserve">Data struktura – Ukládání výsledků probíhá buď do samostatné třídy (např. </w:t>
-      </w:r>
-      <w:proofErr w:type="spellStart"/>
-      <w:r>
-        <w:t>BestScoreRecord</w:t>
-      </w:r>
-      <w:proofErr w:type="spellEnd"/>
-      <w:r>
-        <w:t xml:space="preserve">), která má atributy Name, </w:t>
-      </w:r>
-      <w:proofErr w:type="spellStart"/>
-      <w:r>
-        <w:t>Score</w:t>
-      </w:r>
-      <w:proofErr w:type="spellEnd"/>
-      <w:r>
-        <w:t xml:space="preserve">, </w:t>
-      </w:r>
-      <w:proofErr w:type="spellStart"/>
-      <w:r>
-        <w:t>DateTime</w:t>
-      </w:r>
-      <w:proofErr w:type="spellEnd"/>
-      <w:r>
-        <w:t>.</w:t>
-      </w:r>
-    </w:p>
-    <w:p>
-      <w:pPr>
-        <w:pStyle w:val="Pokraovn"/>
-      </w:pPr>
-      <w:r>
-        <w:t>Seřazení záznamů – Při přidání nového záznamu se tabulka setřídí podle bodů (či jiného kritéria) v sestupném pořadí. Pokud je tabulka plná (10 záznamů) a nový záznam má vyšší bodový zisk než nejnižší v tabulce, je nejnižší odstraněn.</w:t>
-      </w:r>
-    </w:p>
-    <w:p>
-      <w:pPr>
-        <w:pStyle w:val="Pokraovn"/>
-      </w:pPr>
-      <w:r>
-        <w:t xml:space="preserve">Způsob uložení – Jednodušší variantou je ukládání do textového souboru (CSV, JSON, XML) nebo do databáze (např. </w:t>
-      </w:r>
-      <w:proofErr w:type="spellStart"/>
-      <w:r>
-        <w:t>SQLite</w:t>
-      </w:r>
-      <w:proofErr w:type="spellEnd"/>
-      <w:r>
-        <w:t xml:space="preserve">, MS SQL </w:t>
-      </w:r>
-      <w:proofErr w:type="spellStart"/>
-      <w:r>
-        <w:t>LocalDB</w:t>
-      </w:r>
-      <w:proofErr w:type="spellEnd"/>
-      <w:r>
-        <w:t>). Volba formátu se často odvíjí od potřebné jednoduchosti a velikosti projektu.</w:t>
-      </w:r>
-    </w:p>
-    <w:p>
-      <w:pPr>
-        <w:pStyle w:val="Pokraovn"/>
-      </w:pPr>
-      <w:r>
-        <w:t>Uživatelům se tabulka zobrazuje v okně aplikace formou tabulky či seznamu, v níž lze proklikem nebo přehledným zobrazením sledovat, kdo momentálně vede žebříček.</w:t>
-      </w:r>
-    </w:p>
-    <w:p>
-      <w:pPr>
-        <w:pStyle w:val="Nadpis2"/>
-      </w:pPr>
-      <w:r>
-        <w:t>Uložení a nahrání hry</w:t>
-      </w:r>
-    </w:p>
-    <w:p>
-      <w:pPr>
-        <w:pStyle w:val="Pokraovn"/>
-      </w:pPr>
-      <w:r>
-        <w:t xml:space="preserve">Při implementaci funkce uložení a nahrání hry v C# Windows </w:t>
-      </w:r>
-      <w:proofErr w:type="spellStart"/>
-      <w:r>
-        <w:t>Forms</w:t>
-      </w:r>
-      <w:proofErr w:type="spellEnd"/>
-      <w:r>
-        <w:t xml:space="preserve"> se často využívají zabudované dialogy pro práci se soubory – tedy </w:t>
-      </w:r>
-      <w:proofErr w:type="spellStart"/>
-      <w:r>
-        <w:t>OpenFileDialog</w:t>
-      </w:r>
-      <w:proofErr w:type="spellEnd"/>
-      <w:r>
-        <w:t xml:space="preserve"> (pro načítání) a </w:t>
-      </w:r>
-      <w:proofErr w:type="spellStart"/>
-      <w:r>
-        <w:t>SaveFileDialog</w:t>
-      </w:r>
-      <w:proofErr w:type="spellEnd"/>
-      <w:r>
-        <w:t xml:space="preserve"> (pro ukládání). Tyto dialogy poskytují komfortní uživatelské rozhraní pro volbu názvu i umístění souboru, aniž by bylo nutné ručně psát cestu na disku.</w:t>
-      </w:r>
-    </w:p>
-    <w:p>
-      <w:pPr>
-        <w:pStyle w:val="Pokraovn"/>
-      </w:pPr>
-      <w:proofErr w:type="spellStart"/>
-      <w:r>
-        <w:t>SaveFileDialog</w:t>
-      </w:r>
-      <w:proofErr w:type="spellEnd"/>
-      <w:r>
-        <w:t xml:space="preserve"> se v aplikaci vyvolá v okamžiku, kdy uživatel potřebuje uložit rozehranou partii. Ve vybraném dialogu zvolí adresář a název souboru, do nějž se zapíšou všechna důležitá data o stavu hry (konkrétně rozložení symbolů na herní ploše, aktuální hráč, velikost hracího pole a další herní nastavení).</w:t>
-      </w:r>
-    </w:p>
-    <w:p>
-      <w:pPr>
-        <w:pStyle w:val="Pokraovn"/>
-      </w:pPr>
-      <w:proofErr w:type="spellStart"/>
-      <w:r>
-        <w:t>OpenFileDialog</w:t>
-      </w:r>
-      <w:proofErr w:type="spellEnd"/>
-      <w:r>
-        <w:t xml:space="preserve"> umožňuje uživateli vybrat soubor, z něhož se načte dříve uložená hra. Aplikace následně zvolený soubor otevře, přečte z něj potřebné hodnoty a podle toho zrekonstruuje herní pole i všechny ostatní parametry hry. Uživatel tak může plynule pokračovat v rozehraném duelu.</w:t>
-      </w:r>
-    </w:p>
-    <w:p>
-      <w:pPr>
-        <w:pStyle w:val="Pokraovn"/>
-      </w:pPr>
-      <w:r>
-        <w:t>Díky těmto dialogům je práce se soubory pro uživatele maximálně intuitivní, neboť se jedná o známé systémové okno, kde lze vybírat složky a soubory tak, jak je uživatel zvyklý z jiných programů. Volba formátu, do něhož se data ukládají, může být buď obyčejný textový (přípona .</w:t>
-      </w:r>
-      <w:proofErr w:type="spellStart"/>
-      <w:r>
-        <w:t>txt</w:t>
-      </w:r>
-      <w:proofErr w:type="spellEnd"/>
-      <w:r>
-        <w:t>), strukturovaný formát (například .</w:t>
-      </w:r>
-      <w:proofErr w:type="spellStart"/>
-      <w:r>
-        <w:t>xml</w:t>
-      </w:r>
-      <w:proofErr w:type="spellEnd"/>
-      <w:r>
-        <w:t xml:space="preserve"> </w:t>
-      </w:r>
-      <w:proofErr w:type="gramStart"/>
-      <w:r>
-        <w:t>nebo .</w:t>
-      </w:r>
-      <w:proofErr w:type="spellStart"/>
-      <w:r>
-        <w:t>json</w:t>
-      </w:r>
-      <w:proofErr w:type="spellEnd"/>
-      <w:proofErr w:type="gramEnd"/>
-      <w:r>
-        <w:t>), případně jakýkoli jiný, který vývojář uzná za vhodný. V souboru se kromě stavu herní plochy a nastavení obvykle ukládá i část nastavení aplikace, například obtížnost AI či velikost hracího pole.</w:t>
-      </w:r>
-    </w:p>
-    <w:p>
-      <w:pPr>
-        <w:pStyle w:val="Pokraovn"/>
-      </w:pPr>
-      <w:r>
-        <w:lastRenderedPageBreak/>
-        <w:t>Celé řešení se soustředí na to, aby byla chráněna data uživatele – aplikace kontroluje, zda byl soubor vybrán platně, a pokud dojde k chybě (poškozený soubor, chybný formát apod.), zobrazí uživateli chybové hlášení s vysvětlením. Důležité je také počítat s možnou nekompatibilitou verzí – pokud se aplikační logika rozšíří o nové funkce, musí být zajištěn mechanismus, jak se k datům z dřívějších verzí přistupuje.</w:t>
-      </w:r>
-    </w:p>
-    <w:p>
-      <w:pPr>
-        <w:pStyle w:val="Pokraovn"/>
-      </w:pPr>
-      <w:r>
-        <w:t xml:space="preserve">Díky propojení </w:t>
-      </w:r>
-      <w:proofErr w:type="spellStart"/>
-      <w:r>
-        <w:t>SaveFileDialog</w:t>
-      </w:r>
-      <w:proofErr w:type="spellEnd"/>
-      <w:r>
-        <w:t xml:space="preserve"> a </w:t>
-      </w:r>
-      <w:proofErr w:type="spellStart"/>
-      <w:r>
-        <w:t>OpenFileDialog</w:t>
-      </w:r>
-      <w:proofErr w:type="spellEnd"/>
-      <w:r>
-        <w:t xml:space="preserve"> s uložením herního stavu do čitelného formátu získá uživatel přehled a volnost v tom, kam a jak často si hru ukládá. Zároveň se jedná o lehké a rychlé řešení, které nevyžaduje žádnou nadbytečnou infrastrukturu (např. databáze). Pro desktopovou aplikaci, jež má poskytnout jednoduchou možnost ukládání stavu, je tento přístup ideální.</w:t>
-      </w:r>
-    </w:p>
-    <w:p>
-      <w:pPr>
-        <w:pStyle w:val="Nadpis2"/>
-      </w:pPr>
-      <w:r>
-        <w:t>Demo</w:t>
-      </w:r>
-    </w:p>
-    <w:p>
-      <w:pPr>
-        <w:pStyle w:val="Pokraovn"/>
-      </w:pPr>
-      <w:r>
-        <w:t>Demo mód v tomto projektu slouží k automatickému přehrání hry, ve které se dva počítačoví hráči střídají v tazích. Hráč sleduje hru bez nutnosti zasahovat. Tento režim demonstruje schopnosti umělé inteligence a zároveň umožňuje vidět různé strategie v průběhu hry.</w:t>
-      </w:r>
-    </w:p>
-    <w:p>
-      <w:pPr>
-        <w:pStyle w:val="Pokraovn"/>
-      </w:pPr>
-      <w:r>
-        <w:t>Po kliknutí na tlačítko Demo v hlavním menu se spustí hra, ve které oba hráči ovládá AI. Po každém tahu je nastavena krátká prodleva, aby byl průběh hry přirozený a vizuálně přehledný. Hra pokračuje automaticky, dokud nenastane výhra nebo remíza, po které se buď resetuje, nebo se uživatel může vrátit do menu.</w:t>
-      </w:r>
-    </w:p>
-    <w:p>
-      <w:pPr>
-        <w:pStyle w:val="Pokraovn"/>
-      </w:pPr>
-      <w:r>
-        <w:t xml:space="preserve">Technicky je demo řízeno pomocí proměnné </w:t>
-      </w:r>
-      <w:proofErr w:type="spellStart"/>
-      <w:r>
-        <w:t>GameSettings.DemoMode</w:t>
-      </w:r>
-      <w:proofErr w:type="spellEnd"/>
-      <w:r>
-        <w:t>, která se aktivuje při spuštění demo režimu. V průběhu hry je pak na základě této hodnoty automaticky prováděn tah AI pro oba hráče, aniž by se čekalo na vstup uživatele. Tahy jsou prováděny v metodě zpracovávající tahy hráčů, kde po tahu jednoho hráče následuje okamžitě tah druhého.</w:t>
+      </w:pPr>
+      <w:r>
+        <w:t>Technicky je demo řízeno pomocí proměnn</w:t>
+      </w:r>
+      <w:r>
+        <w:t>ou</w:t>
+      </w:r>
+      <w:r>
+        <w:t xml:space="preserve"> GameSettings.DemoMode, která se aktivuje při spuštění demo režimu. V průběhu hry je pak na základě této hodnoty automaticky prováděn tah AI pro oba hráče, aniž by se čekalo na vstup uživatele. Tahy jsou prováděny v metodě zpracovávající tahy hráčů, kde po tahu jednoho hráče následuje okamžitě tah druhého.</w:t>
       </w:r>
     </w:p>
     <w:p>
@@ -5230,21 +4674,12 @@
       <w:r>
         <w:t>MICROSOFT. </w:t>
       </w:r>
-      <w:proofErr w:type="spellStart"/>
       <w:r>
         <w:rPr>
           <w:i/>
           <w:iCs/>
         </w:rPr>
-        <w:t>Visual</w:t>
-      </w:r>
-      <w:proofErr w:type="spellEnd"/>
-      <w:r>
-        <w:rPr>
-          <w:i/>
-          <w:iCs/>
-        </w:rPr>
-        <w:t xml:space="preserve"> Studio: Integrované vývojové prostředí (IDE) a editor kódu pro vývojáře softwaru a týmy</w:t>
+        <w:t>Visual Studio: Integrované vývojové prostředí (IDE) a editor kódu pro vývojáře softwaru a týmy</w:t>
       </w:r>
       <w:r>
         <w:t>. Online. ©2024. Dostupné z: </w:t>

</xml_diff>